<commit_message>
Continue Documentation (Structura lucrarii)
</commit_message>
<xml_diff>
--- a/Documentatie/EusebiuRizescu.docx
+++ b/Documentatie/EusebiuRizescu.docx
@@ -1533,7 +1533,7 @@
                 <w:webHidden/>
                 <w:lang w:val="ro-RO"/>
               </w:rPr>
-              <w:t>5</w:t>
+              <w:t>6</w:t>
             </w:r>
             <w:r>
               <w:rPr>
@@ -1641,114 +1641,6 @@
                 <w:webHidden/>
                 <w:lang w:val="ro-RO"/>
               </w:rPr>
-              <w:t>5</w:t>
-            </w:r>
-            <w:r>
-              <w:rPr>
-                <w:rFonts w:ascii="Times New Roman" w:hAnsi="Times New Roman" w:cs="Times New Roman"/>
-                <w:noProof/>
-                <w:webHidden/>
-                <w:lang w:val="ro-RO"/>
-              </w:rPr>
-              <w:fldChar w:fldCharType="end"/>
-            </w:r>
-          </w:hyperlink>
-        </w:p>
-        <w:p>
-          <w:pPr>
-            <w:pStyle w:val="TOC1"/>
-            <w:tabs>
-              <w:tab w:val="left" w:pos="440"/>
-              <w:tab w:val="right" w:leader="dot" w:pos="9019"/>
-            </w:tabs>
-            <w:rPr>
-              <w:rFonts w:ascii="Times New Roman" w:hAnsi="Times New Roman" w:cs="Times New Roman"/>
-              <w:noProof/>
-              <w:sz w:val="22"/>
-              <w:szCs w:val="22"/>
-              <w:lang w:val="ro-RO"/>
-            </w:rPr>
-          </w:pPr>
-          <w:hyperlink w:anchor="_Toc506562253" w:history="1">
-            <w:r>
-              <w:rPr>
-                <w:rStyle w:val="Hyperlink"/>
-                <w:rFonts w:ascii="Times New Roman" w:hAnsi="Times New Roman" w:cs="Times New Roman"/>
-                <w:noProof/>
-                <w:lang w:val="ro-RO"/>
-              </w:rPr>
-              <w:t>2</w:t>
-            </w:r>
-            <w:r>
-              <w:rPr>
-                <w:rFonts w:ascii="Times New Roman" w:hAnsi="Times New Roman" w:cs="Times New Roman"/>
-                <w:noProof/>
-                <w:sz w:val="22"/>
-                <w:szCs w:val="22"/>
-                <w:lang w:val="ro-RO"/>
-              </w:rPr>
-              <w:tab/>
-            </w:r>
-            <w:r>
-              <w:rPr>
-                <w:rStyle w:val="Hyperlink"/>
-                <w:rFonts w:ascii="Times New Roman" w:hAnsi="Times New Roman" w:cs="Times New Roman"/>
-                <w:noProof/>
-                <w:lang w:val="ro-RO"/>
-              </w:rPr>
-              <w:t>Analiza cerințelor / Motivație</w:t>
-            </w:r>
-            <w:r>
-              <w:rPr>
-                <w:rFonts w:ascii="Times New Roman" w:hAnsi="Times New Roman" w:cs="Times New Roman"/>
-                <w:noProof/>
-                <w:webHidden/>
-                <w:lang w:val="ro-RO"/>
-              </w:rPr>
-              <w:tab/>
-            </w:r>
-            <w:r>
-              <w:rPr>
-                <w:rFonts w:ascii="Times New Roman" w:hAnsi="Times New Roman" w:cs="Times New Roman"/>
-                <w:noProof/>
-                <w:webHidden/>
-                <w:lang w:val="ro-RO"/>
-              </w:rPr>
-              <w:fldChar w:fldCharType="begin"/>
-            </w:r>
-            <w:r>
-              <w:rPr>
-                <w:rFonts w:ascii="Times New Roman" w:hAnsi="Times New Roman" w:cs="Times New Roman"/>
-                <w:noProof/>
-                <w:webHidden/>
-                <w:lang w:val="ro-RO"/>
-              </w:rPr>
-              <w:instrText xml:space="preserve"> PAGEREF _Toc506562253 \h </w:instrText>
-            </w:r>
-            <w:r>
-              <w:rPr>
-                <w:rFonts w:ascii="Times New Roman" w:hAnsi="Times New Roman" w:cs="Times New Roman"/>
-                <w:noProof/>
-                <w:webHidden/>
-                <w:lang w:val="ro-RO"/>
-              </w:rPr>
-            </w:r>
-            <w:r>
-              <w:rPr>
-                <w:rFonts w:ascii="Times New Roman" w:hAnsi="Times New Roman" w:cs="Times New Roman"/>
-                <w:noProof/>
-                <w:webHidden/>
-                <w:lang w:val="ro-RO"/>
-              </w:rPr>
-              <w:fldChar w:fldCharType="separate"/>
-            </w:r>
-            <w:r>
-              <w:rPr>
-                <w:rFonts w:ascii="Times New Roman" w:hAnsi="Times New Roman" w:cs="Times New Roman"/>
-                <w:noProof/>
-                <w:webHidden/>
-                <w:lang w:val="ro-RO"/>
-              </w:rPr>
               <w:t>6</w:t>
             </w:r>
             <w:r>
@@ -1785,7 +1677,7 @@
                 <w:noProof/>
                 <w:lang w:val="ro-RO"/>
               </w:rPr>
-              <w:t>3</w:t>
+              <w:t>2</w:t>
             </w:r>
             <w:r>
               <w:rPr>
@@ -1895,7 +1787,18 @@
                 <w:spacing w:val="4"/>
                 <w:lang w:val="ro-RO"/>
               </w:rPr>
-              <w:t>3.1</w:t>
+              <w:t>2</w:t>
+            </w:r>
+            <w:r>
+              <w:rPr>
+                <w:rStyle w:val="Hyperlink"/>
+                <w:rFonts w:ascii="Times New Roman" w:hAnsi="Times New Roman" w:cs="Times New Roman"/>
+                <w:caps/>
+                <w:noProof/>
+                <w:spacing w:val="4"/>
+                <w:lang w:val="ro-RO"/>
+              </w:rPr>
+              <w:t>.1</w:t>
             </w:r>
             <w:r>
               <w:rPr>
@@ -2003,7 +1906,7 @@
                 <w:noProof/>
                 <w:lang w:val="ro-RO"/>
               </w:rPr>
-              <w:t>4</w:t>
+              <w:t>3</w:t>
             </w:r>
             <w:r>
               <w:rPr>
@@ -2219,7 +2122,7 @@
                 <w:noProof/>
                 <w:lang w:val="ro-RO"/>
               </w:rPr>
-              <w:t>5</w:t>
+              <w:t>4</w:t>
             </w:r>
             <w:r>
               <w:rPr>
@@ -2435,7 +2338,7 @@
                 <w:noProof/>
                 <w:lang w:val="ro-RO"/>
               </w:rPr>
-              <w:t>6</w:t>
+              <w:t>5</w:t>
             </w:r>
             <w:r>
               <w:rPr>
@@ -2543,7 +2446,7 @@
                 <w:noProof/>
                 <w:lang w:val="ro-RO"/>
               </w:rPr>
-              <w:t>7</w:t>
+              <w:t>6</w:t>
             </w:r>
             <w:r>
               <w:rPr>
@@ -2651,7 +2554,7 @@
                 <w:noProof/>
                 <w:lang w:val="ro-RO"/>
               </w:rPr>
-              <w:t>8</w:t>
+              <w:t>7</w:t>
             </w:r>
             <w:r>
               <w:rPr>
@@ -2757,7 +2660,7 @@
                 <w:noProof/>
                 <w:lang w:val="ro-RO"/>
               </w:rPr>
-              <w:t>9</w:t>
+              <w:t>8</w:t>
             </w:r>
             <w:r>
               <w:rPr>
@@ -2935,6 +2838,14 @@
     </w:p>
     <w:p>
       <w:pPr>
+        <w:rPr>
+          <w:rFonts w:ascii="Times New Roman" w:hAnsi="Times New Roman" w:cs="Times New Roman"/>
+          <w:lang w:val="ro-RO"/>
+        </w:rPr>
+      </w:pPr>
+    </w:p>
+    <w:p>
+      <w:pPr>
         <w:pStyle w:val="Heading1"/>
         <w:numPr>
           <w:ilvl w:val="0"/>
@@ -3072,7 +2983,35 @@
         <w:rPr>
           <w:rFonts w:ascii="Times New Roman" w:hAnsi="Times New Roman" w:cs="Times New Roman"/>
         </w:rPr>
-        <w:t>We live in the century of speed. Everything around us is moving fast. The development of the means of transport has made our planet seem small, every person from every corner of the world can travel anywhere in a few hours. But not all transport is represented by air. In 2018, over 8 million vehicles were registered in Romania, with a population of almost 20 million, that means 1 car for 2.5 people.</w:t>
+        <w:t xml:space="preserve">We live in the century of speed. Everything around us is moving fast. The development of the means of transport has made our planet seem small, every person from every corner of the world can travel anywhere in a few hours. </w:t>
+      </w:r>
+      <w:proofErr w:type="gramStart"/>
+      <w:r>
+        <w:rPr>
+          <w:rFonts w:ascii="Times New Roman" w:hAnsi="Times New Roman" w:cs="Times New Roman"/>
+        </w:rPr>
+        <w:t>But</w:t>
+      </w:r>
+      <w:proofErr w:type="gramEnd"/>
+      <w:r>
+        <w:rPr>
+          <w:rFonts w:ascii="Times New Roman" w:hAnsi="Times New Roman" w:cs="Times New Roman"/>
+        </w:rPr>
+        <w:t xml:space="preserve"> not all transport is represented by air. In 2018, over 8 million vehicles were registered in Romania, with a population of almost 20 million, that means </w:t>
+      </w:r>
+      <w:proofErr w:type="gramStart"/>
+      <w:r>
+        <w:rPr>
+          <w:rFonts w:ascii="Times New Roman" w:hAnsi="Times New Roman" w:cs="Times New Roman"/>
+        </w:rPr>
+        <w:t>1</w:t>
+      </w:r>
+      <w:proofErr w:type="gramEnd"/>
+      <w:r>
+        <w:rPr>
+          <w:rFonts w:ascii="Times New Roman" w:hAnsi="Times New Roman" w:cs="Times New Roman"/>
+        </w:rPr>
+        <w:t xml:space="preserve"> car for 2.5 people.</w:t>
       </w:r>
     </w:p>
     <w:p>
@@ -3136,7 +3075,21 @@
         <w:rPr>
           <w:rFonts w:ascii="Times New Roman" w:hAnsi="Times New Roman" w:cs="Times New Roman"/>
         </w:rPr>
-        <w:t xml:space="preserve">Through a WEB portal, the user can update their vehicle documents, record their </w:t>
+        <w:t xml:space="preserve">Through a WEB portal, the user can update their vehicle </w:t>
+      </w:r>
+      <w:proofErr w:type="gramStart"/>
+      <w:r>
+        <w:rPr>
+          <w:rFonts w:ascii="Times New Roman" w:hAnsi="Times New Roman" w:cs="Times New Roman"/>
+        </w:rPr>
+        <w:t>documents,</w:t>
+      </w:r>
+      <w:proofErr w:type="gramEnd"/>
+      <w:r>
+        <w:rPr>
+          <w:rFonts w:ascii="Times New Roman" w:hAnsi="Times New Roman" w:cs="Times New Roman"/>
+        </w:rPr>
+        <w:t xml:space="preserve"> record their </w:t>
       </w:r>
       <w:r>
         <w:rPr>
@@ -3160,7 +3113,21 @@
         <w:rPr>
           <w:rFonts w:ascii="Times New Roman" w:hAnsi="Times New Roman" w:cs="Times New Roman"/>
         </w:rPr>
-        <w:t xml:space="preserve">. Also, the user is notified by mail before the expiration of a document / revision to prevent the unlawful circulation and </w:t>
+        <w:t xml:space="preserve">. </w:t>
+      </w:r>
+      <w:proofErr w:type="gramStart"/>
+      <w:r>
+        <w:rPr>
+          <w:rFonts w:ascii="Times New Roman" w:hAnsi="Times New Roman" w:cs="Times New Roman"/>
+        </w:rPr>
+        <w:t>Also</w:t>
+      </w:r>
+      <w:proofErr w:type="gramEnd"/>
+      <w:r>
+        <w:rPr>
+          <w:rFonts w:ascii="Times New Roman" w:hAnsi="Times New Roman" w:cs="Times New Roman"/>
+        </w:rPr>
+        <w:t xml:space="preserve">, the user is notified by mail before the expiration of a document / revision to prevent the unlawful circulation and </w:t>
       </w:r>
       <w:r>
         <w:rPr>
@@ -3693,14 +3660,7 @@
           <w:rFonts w:ascii="Times New Roman" w:hAnsi="Times New Roman" w:cs="Times New Roman"/>
           <w:lang w:val="ro-RO"/>
         </w:rPr>
-        <w:t>Solutia</w:t>
-      </w:r>
-      <w:r>
-        <w:rPr>
-          <w:rFonts w:ascii="Times New Roman" w:hAnsi="Times New Roman" w:cs="Times New Roman"/>
-          <w:lang w:val="ro-RO"/>
-        </w:rPr>
-        <w:t xml:space="preserve"> propusa consta intr-o platforma WEB unde utilizatorii aplicatiei se pot loga si verifica statusul autovehiculelor inregistrate (documente + revizii). Acestia pot adauga, pe langa adaugare si stergere de automobile din baza de date, actualizarea numarului de kilometri, adaugarea intervalelor de service preferentiale (daca nu sunt dorite cele default pentru autovehiculul respectiv), adaugarea de documente </w:t>
+        <w:t xml:space="preserve">Solutia propusa consta intr-o platforma WEB unde utilizatorii aplicatiei se pot loga si verifica statusul autovehiculelor inregistrate (documente + revizii). Acestia pot adauga, pe langa adaugare si stergere de automobile din baza de date, actualizarea numarului de kilometri, adaugarea intervalelor de service preferentiale (daca nu sunt dorite cele default pentru autovehiculul respectiv), adaugarea de documente </w:t>
       </w:r>
       <w:r>
         <w:rPr>
@@ -3770,6 +3730,7 @@
     <w:p>
       <w:pPr>
         <w:rPr>
+          <w:rFonts w:ascii="Times New Roman" w:hAnsi="Times New Roman" w:cs="Times New Roman"/>
           <w:lang w:val="ro-RO"/>
         </w:rPr>
       </w:pPr>
@@ -3800,7 +3761,21 @@
           <w:rFonts w:ascii="Times New Roman" w:hAnsi="Times New Roman" w:cs="Times New Roman"/>
           <w:lang w:val="ro-RO"/>
         </w:rPr>
-        <w:t xml:space="preserve"> ---- Asta e la vinal</w:t>
+        <w:t xml:space="preserve"> ---- Asta e la f</w:t>
+      </w:r>
+      <w:r>
+        <w:rPr>
+          <w:rFonts w:ascii="Times New Roman" w:hAnsi="Times New Roman" w:cs="Times New Roman"/>
+          <w:lang w:val="ro-RO"/>
+        </w:rPr>
+        <w:t>inal</w:t>
+      </w:r>
+      <w:r>
+        <w:rPr>
+          <w:rFonts w:ascii="Times New Roman" w:hAnsi="Times New Roman" w:cs="Times New Roman"/>
+          <w:lang w:val="ro-RO"/>
+        </w:rPr>
+        <w:t xml:space="preserve"> - ???????????????????????????</w:t>
       </w:r>
     </w:p>
     <w:p>
@@ -3831,534 +3806,305 @@
     </w:p>
     <w:p>
       <w:pPr>
-        <w:rPr>
-          <w:rFonts w:ascii="Times New Roman" w:hAnsi="Times New Roman" w:cs="Times New Roman"/>
-          <w:lang w:val="ro-RO"/>
-        </w:rPr>
-      </w:pPr>
-      <w:r>
-        <w:rPr>
-          <w:rFonts w:ascii="Times New Roman" w:hAnsi="Times New Roman" w:cs="Times New Roman"/>
-          <w:lang w:val="ro-RO"/>
-        </w:rPr>
-        <w:t>Un paragraf în care fiecare dintre secțiunile următoare este prezentată în 1-2 fraze, punând accentul pe elementele cele mai semnificative din fiecare secțiune.</w:t>
-      </w:r>
-    </w:p>
-    <w:p>
-      <w:pPr>
-        <w:rPr>
-          <w:rFonts w:ascii="Times New Roman" w:hAnsi="Times New Roman" w:cs="Times New Roman"/>
-          <w:lang w:val="ro-RO"/>
-        </w:rPr>
-      </w:pPr>
-    </w:p>
-    <w:p>
-      <w:pPr>
-        <w:rPr>
-          <w:rFonts w:ascii="Times New Roman" w:hAnsi="Times New Roman" w:cs="Times New Roman"/>
-          <w:lang w:val="ro-RO"/>
-        </w:rPr>
-      </w:pPr>
-      <w:r>
-        <w:rPr>
-          <w:rFonts w:ascii="Times New Roman" w:hAnsi="Times New Roman" w:cs="Times New Roman"/>
-          <w:lang w:val="ro-RO"/>
-        </w:rPr>
-        <w:t xml:space="preserve">Cap2 -&gt;  </w:t>
-      </w:r>
-      <w:r>
-        <w:rPr>
-          <w:rFonts w:ascii="Times New Roman" w:hAnsi="Times New Roman" w:cs="Times New Roman"/>
-          <w:lang w:val="ro-RO"/>
-        </w:rPr>
-        <w:tab/>
-      </w:r>
-      <w:r>
-        <w:rPr>
+        <w:spacing w:line="360" w:lineRule="auto"/>
+        <w:rPr>
+          <w:rFonts w:ascii="Times New Roman" w:hAnsi="Times New Roman" w:cs="Times New Roman"/>
+          <w:lang w:val="ro-RO"/>
+        </w:rPr>
+      </w:pPr>
+      <w:r>
+        <w:rPr>
+          <w:rFonts w:ascii="Times New Roman" w:hAnsi="Times New Roman" w:cs="Times New Roman"/>
+          <w:lang w:val="ro-RO"/>
+        </w:rPr>
+        <w:t>Capitolul 2 are ca scop prezentarea stadiului actual al domeniului, prin expunerea principalelor aplicatii software as</w:t>
+      </w:r>
+      <w:r>
+        <w:rPr>
+          <w:rFonts w:ascii="Times New Roman" w:hAnsi="Times New Roman" w:cs="Times New Roman"/>
+          <w:lang w:val="ro-RO"/>
+        </w:rPr>
+        <w:t>emanatoare existente in Romania: software destinate tracking-ului detaliilor automobilelor</w:t>
+      </w:r>
+      <w:bookmarkStart w:id="12" w:name="_GoBack"/>
+      <w:bookmarkEnd w:id="12"/>
+    </w:p>
+    <w:p>
+      <w:pPr>
+        <w:spacing w:line="360" w:lineRule="auto"/>
+        <w:rPr>
+          <w:rFonts w:ascii="Times New Roman" w:hAnsi="Times New Roman" w:cs="Times New Roman"/>
+          <w:lang w:val="ro-RO"/>
+        </w:rPr>
+      </w:pPr>
+      <w:r>
+        <w:rPr>
+          <w:rFonts w:ascii="Times New Roman" w:hAnsi="Times New Roman" w:cs="Times New Roman"/>
+          <w:lang w:val="ro-RO"/>
+        </w:rPr>
+        <w:t xml:space="preserve">Capitolele 3 si 4 urmaresc o abordare noua a problemei, arhitectura solutiei propuse si detalii legate de implementarea acesteia. Sunt detaliate componentele principale, </w:t>
+      </w:r>
+      <w:r>
+        <w:rPr>
+          <w:rFonts w:ascii="Times New Roman" w:hAnsi="Times New Roman" w:cs="Times New Roman"/>
+          <w:lang w:val="ro-RO"/>
+        </w:rPr>
+        <w:t>descrise tehnologiile folosite. Limbajul utilizat este unul tehnic, cu multe tehnologii prezentate.</w:t>
+      </w:r>
+    </w:p>
+    <w:p>
+      <w:pPr>
+        <w:spacing w:line="360" w:lineRule="auto"/>
+        <w:rPr>
+          <w:rFonts w:ascii="Times New Roman" w:hAnsi="Times New Roman" w:cs="Times New Roman"/>
+        </w:rPr>
+      </w:pPr>
+      <w:r>
+        <w:rPr>
+          <w:rFonts w:ascii="Times New Roman" w:hAnsi="Times New Roman" w:cs="Times New Roman"/>
+          <w:lang w:val="ro-RO"/>
+        </w:rPr>
+        <w:t xml:space="preserve">Capitolele 5 si 6 </w:t>
+      </w:r>
+      <w:proofErr w:type="spellStart"/>
+      <w:r>
+        <w:rPr>
+          <w:rFonts w:ascii="Times New Roman" w:hAnsi="Times New Roman" w:cs="Times New Roman"/>
+        </w:rPr>
+        <w:t>aduc</w:t>
+      </w:r>
+      <w:proofErr w:type="spellEnd"/>
+      <w:r>
+        <w:rPr>
+          <w:rFonts w:ascii="Times New Roman" w:hAnsi="Times New Roman" w:cs="Times New Roman"/>
+        </w:rPr>
+        <w:t xml:space="preserve"> </w:t>
+      </w:r>
+      <w:proofErr w:type="spellStart"/>
+      <w:r>
+        <w:rPr>
+          <w:rFonts w:ascii="Times New Roman" w:hAnsi="Times New Roman" w:cs="Times New Roman"/>
+        </w:rPr>
+        <w:t>aduc</w:t>
+      </w:r>
+      <w:proofErr w:type="spellEnd"/>
+      <w:r>
+        <w:rPr>
+          <w:rFonts w:ascii="Times New Roman" w:hAnsi="Times New Roman" w:cs="Times New Roman"/>
+        </w:rPr>
+        <w:t xml:space="preserve"> </w:t>
+      </w:r>
+      <w:proofErr w:type="spellStart"/>
+      <w:r>
+        <w:rPr>
+          <w:rFonts w:ascii="Times New Roman" w:hAnsi="Times New Roman" w:cs="Times New Roman"/>
+        </w:rPr>
+        <w:t>evaluări</w:t>
+      </w:r>
+      <w:proofErr w:type="spellEnd"/>
+      <w:r>
+        <w:rPr>
+          <w:rFonts w:ascii="Times New Roman" w:hAnsi="Times New Roman" w:cs="Times New Roman"/>
+        </w:rPr>
+        <w:t xml:space="preserve"> </w:t>
+      </w:r>
+      <w:proofErr w:type="spellStart"/>
+      <w:r>
+        <w:rPr>
+          <w:rFonts w:ascii="Times New Roman" w:hAnsi="Times New Roman" w:cs="Times New Roman"/>
+        </w:rPr>
+        <w:t>calitative</w:t>
+      </w:r>
+      <w:proofErr w:type="spellEnd"/>
+      <w:r>
+        <w:rPr>
+          <w:rFonts w:ascii="Times New Roman" w:hAnsi="Times New Roman" w:cs="Times New Roman"/>
+        </w:rPr>
+        <w:t xml:space="preserve"> </w:t>
+      </w:r>
+      <w:proofErr w:type="spellStart"/>
+      <w:r>
+        <w:rPr>
+          <w:rFonts w:ascii="Times New Roman" w:hAnsi="Times New Roman" w:cs="Times New Roman"/>
+        </w:rPr>
+        <w:t>și</w:t>
+      </w:r>
+      <w:proofErr w:type="spellEnd"/>
+      <w:r>
+        <w:rPr>
+          <w:rFonts w:ascii="Times New Roman" w:hAnsi="Times New Roman" w:cs="Times New Roman"/>
+        </w:rPr>
+        <w:t xml:space="preserve"> </w:t>
+      </w:r>
+      <w:proofErr w:type="spellStart"/>
+      <w:r>
+        <w:rPr>
+          <w:rFonts w:ascii="Times New Roman" w:hAnsi="Times New Roman" w:cs="Times New Roman"/>
+        </w:rPr>
+        <w:t>cantitative</w:t>
+      </w:r>
+      <w:proofErr w:type="spellEnd"/>
+      <w:r>
+        <w:rPr>
+          <w:rFonts w:ascii="Times New Roman" w:hAnsi="Times New Roman" w:cs="Times New Roman"/>
+        </w:rPr>
+        <w:t xml:space="preserve"> </w:t>
+      </w:r>
+      <w:proofErr w:type="spellStart"/>
+      <w:r>
+        <w:rPr>
+          <w:rFonts w:ascii="Times New Roman" w:hAnsi="Times New Roman" w:cs="Times New Roman"/>
+        </w:rPr>
+        <w:t>pentru</w:t>
+      </w:r>
+      <w:proofErr w:type="spellEnd"/>
+      <w:r>
+        <w:rPr>
+          <w:rFonts w:ascii="Times New Roman" w:hAnsi="Times New Roman" w:cs="Times New Roman"/>
+        </w:rPr>
+        <w:t xml:space="preserve"> </w:t>
+      </w:r>
+      <w:proofErr w:type="spellStart"/>
+      <w:r>
+        <w:rPr>
+          <w:rFonts w:ascii="Times New Roman" w:hAnsi="Times New Roman" w:cs="Times New Roman"/>
+        </w:rPr>
+        <w:t>platforma</w:t>
+      </w:r>
+      <w:proofErr w:type="spellEnd"/>
+      <w:r>
+        <w:rPr>
+          <w:rFonts w:ascii="Times New Roman" w:hAnsi="Times New Roman" w:cs="Times New Roman"/>
+        </w:rPr>
+        <w:t xml:space="preserve"> WEB </w:t>
+      </w:r>
+      <w:proofErr w:type="spellStart"/>
+      <w:r>
+        <w:rPr>
+          <w:rFonts w:ascii="Times New Roman" w:hAnsi="Times New Roman" w:cs="Times New Roman"/>
+        </w:rPr>
+        <w:t>creata</w:t>
+      </w:r>
+      <w:proofErr w:type="spellEnd"/>
+      <w:r>
+        <w:rPr>
+          <w:rFonts w:ascii="Times New Roman" w:hAnsi="Times New Roman" w:cs="Times New Roman"/>
+        </w:rPr>
+        <w:t xml:space="preserve">, </w:t>
+      </w:r>
+      <w:proofErr w:type="spellStart"/>
+      <w:r>
+        <w:rPr>
+          <w:rFonts w:ascii="Times New Roman" w:hAnsi="Times New Roman" w:cs="Times New Roman"/>
+        </w:rPr>
+        <w:t>concluziile</w:t>
+      </w:r>
+      <w:proofErr w:type="spellEnd"/>
+      <w:r>
+        <w:rPr>
+          <w:rFonts w:ascii="Times New Roman" w:hAnsi="Times New Roman" w:cs="Times New Roman"/>
+        </w:rPr>
+        <w:t xml:space="preserve"> </w:t>
+      </w:r>
+      <w:proofErr w:type="spellStart"/>
+      <w:r>
+        <w:rPr>
+          <w:rFonts w:ascii="Times New Roman" w:hAnsi="Times New Roman" w:cs="Times New Roman"/>
+        </w:rPr>
+        <w:t>lucrării</w:t>
+      </w:r>
+      <w:proofErr w:type="spellEnd"/>
+      <w:r>
+        <w:rPr>
+          <w:rFonts w:ascii="Times New Roman" w:hAnsi="Times New Roman" w:cs="Times New Roman"/>
+        </w:rPr>
+        <w:t xml:space="preserve"> </w:t>
+      </w:r>
+      <w:proofErr w:type="spellStart"/>
+      <w:r>
+        <w:rPr>
+          <w:rFonts w:ascii="Times New Roman" w:hAnsi="Times New Roman" w:cs="Times New Roman"/>
+        </w:rPr>
+        <w:t>și</w:t>
+      </w:r>
+      <w:proofErr w:type="spellEnd"/>
+      <w:r>
+        <w:rPr>
+          <w:rFonts w:ascii="Times New Roman" w:hAnsi="Times New Roman" w:cs="Times New Roman"/>
+        </w:rPr>
+        <w:t xml:space="preserve"> </w:t>
+      </w:r>
+      <w:proofErr w:type="spellStart"/>
+      <w:r>
+        <w:rPr>
+          <w:rFonts w:ascii="Times New Roman" w:hAnsi="Times New Roman" w:cs="Times New Roman"/>
+        </w:rPr>
+        <w:t>dezvoltari</w:t>
+      </w:r>
+      <w:proofErr w:type="spellEnd"/>
+      <w:r>
+        <w:rPr>
+          <w:rFonts w:ascii="Times New Roman" w:hAnsi="Times New Roman" w:cs="Times New Roman"/>
+        </w:rPr>
+        <w:t xml:space="preserve"> </w:t>
+      </w:r>
+      <w:proofErr w:type="spellStart"/>
+      <w:r>
+        <w:rPr>
+          <w:rFonts w:ascii="Times New Roman" w:hAnsi="Times New Roman" w:cs="Times New Roman"/>
+        </w:rPr>
+        <w:t>ulterioare</w:t>
+      </w:r>
+      <w:proofErr w:type="spellEnd"/>
+      <w:r>
+        <w:rPr>
+          <w:rFonts w:ascii="Times New Roman" w:hAnsi="Times New Roman" w:cs="Times New Roman"/>
+        </w:rPr>
+        <w:t>.</w:t>
+      </w:r>
+    </w:p>
+    <w:p>
+      <w:pPr>
+        <w:rPr>
+          <w:rFonts w:ascii="Times New Roman" w:hAnsi="Times New Roman" w:cs="Times New Roman"/>
           <w:sz w:val="23"/>
           <w:szCs w:val="23"/>
         </w:rPr>
-        <w:t>stadiul actual al domeniului</w:t>
-      </w:r>
-    </w:p>
-    <w:p>
-      <w:pPr>
-        <w:rPr>
-          <w:rFonts w:ascii="Times New Roman" w:hAnsi="Times New Roman" w:cs="Times New Roman"/>
-          <w:lang w:val="ro-RO"/>
-        </w:rPr>
-      </w:pPr>
-      <w:r>
-        <w:rPr>
-          <w:rFonts w:ascii="Times New Roman" w:hAnsi="Times New Roman" w:cs="Times New Roman"/>
-          <w:lang w:val="ro-RO"/>
-        </w:rPr>
-        <w:t>Cap3 -&gt;</w:t>
-      </w:r>
-      <w:r>
-        <w:rPr>
-          <w:rFonts w:ascii="Times New Roman" w:hAnsi="Times New Roman" w:cs="Times New Roman"/>
-          <w:lang w:val="ro-RO"/>
-        </w:rPr>
-        <w:tab/>
-        <w:t>solutia propusa</w:t>
-      </w:r>
-    </w:p>
-    <w:p>
-      <w:pPr>
-        <w:rPr>
-          <w:rFonts w:ascii="Times New Roman" w:hAnsi="Times New Roman" w:cs="Times New Roman"/>
-          <w:lang w:val="ro-RO"/>
-        </w:rPr>
-      </w:pPr>
-      <w:r>
-        <w:rPr>
-          <w:rFonts w:ascii="Times New Roman" w:hAnsi="Times New Roman" w:cs="Times New Roman"/>
-          <w:lang w:val="ro-RO"/>
-        </w:rPr>
-        <w:t>Cap4 -&gt;</w:t>
-      </w:r>
-      <w:r>
-        <w:rPr>
-          <w:rFonts w:ascii="Times New Roman" w:hAnsi="Times New Roman" w:cs="Times New Roman"/>
-          <w:lang w:val="ro-RO"/>
-        </w:rPr>
-        <w:tab/>
-      </w:r>
-      <w:r>
-        <w:rPr>
-          <w:rFonts w:ascii="Times New Roman" w:hAnsi="Times New Roman" w:cs="Times New Roman"/>
-          <w:lang w:val="ro-RO"/>
-        </w:rPr>
-        <w:t>Detalii de implementare</w:t>
-      </w:r>
-    </w:p>
-    <w:p>
-      <w:pPr>
-        <w:rPr>
-          <w:sz w:val="23"/>
-          <w:szCs w:val="23"/>
-        </w:rPr>
-      </w:pPr>
-      <w:r>
-        <w:rPr>
-          <w:rFonts w:ascii="Times New Roman" w:hAnsi="Times New Roman" w:cs="Times New Roman"/>
-          <w:lang w:val="ro-RO"/>
-        </w:rPr>
-        <w:t>Cap5,6 -&gt;</w:t>
-      </w:r>
-      <w:r>
-        <w:rPr>
-          <w:rFonts w:ascii="Times New Roman" w:hAnsi="Times New Roman" w:cs="Times New Roman"/>
-          <w:lang w:val="ro-RO"/>
-        </w:rPr>
-        <w:tab/>
-      </w:r>
-      <w:r>
-        <w:rPr>
-          <w:sz w:val="23"/>
-          <w:szCs w:val="23"/>
-        </w:rPr>
-        <w:t>aduc aduc evaluări calitative și cantitative pentru componentele web și IoT, concluziile lucrării și direcțiile propuse pentru viitor.</w:t>
-      </w:r>
-    </w:p>
-    <w:p>
-      <w:pPr>
-        <w:rPr>
-          <w:sz w:val="23"/>
-          <w:szCs w:val="23"/>
-        </w:rPr>
-      </w:pPr>
-    </w:p>
-    <w:p>
-      <w:pPr>
-        <w:rPr>
-          <w:rFonts w:ascii="Times New Roman" w:hAnsi="Times New Roman" w:cs="Times New Roman"/>
-          <w:lang w:val="ro-RO"/>
-        </w:rPr>
-      </w:pPr>
-      <w:bookmarkStart w:id="12" w:name="_GoBack"/>
-      <w:bookmarkEnd w:id="12"/>
-    </w:p>
-    <w:p>
-      <w:pPr>
-        <w:pStyle w:val="Heading1"/>
-        <w:rPr>
-          <w:rFonts w:ascii="Times New Roman" w:hAnsi="Times New Roman" w:cs="Times New Roman"/>
+      </w:pPr>
+    </w:p>
+    <w:p>
+      <w:pPr>
+        <w:rPr>
+          <w:rFonts w:ascii="Times New Roman" w:hAnsi="Times New Roman" w:cs="Times New Roman"/>
+          <w:color w:val="002060"/>
           <w:lang w:val="ro-RO"/>
         </w:rPr>
       </w:pPr>
       <w:bookmarkStart w:id="13" w:name="_bxcf2kuryx9t" w:colFirst="0" w:colLast="0"/>
-      <w:bookmarkStart w:id="14" w:name="_Toc506562253"/>
       <w:bookmarkEnd w:id="13"/>
-      <w:r>
-        <w:rPr>
-          <w:rFonts w:ascii="Times New Roman" w:hAnsi="Times New Roman" w:cs="Times New Roman"/>
-          <w:lang w:val="ro-RO"/>
-        </w:rPr>
-        <w:t>Analiza cerințelor / Motivație</w:t>
-      </w:r>
-      <w:bookmarkEnd w:id="14"/>
-    </w:p>
-    <w:p>
-      <w:pPr>
-        <w:rPr>
-          <w:rFonts w:ascii="Times New Roman" w:hAnsi="Times New Roman" w:cs="Times New Roman"/>
-          <w:lang w:val="ro-RO"/>
-        </w:rPr>
-      </w:pPr>
-      <w:r>
-        <w:rPr>
-          <w:rFonts w:ascii="Times New Roman" w:hAnsi="Times New Roman" w:cs="Times New Roman"/>
-          <w:lang w:val="ro-RO"/>
-        </w:rPr>
-        <w:t xml:space="preserve">Parametrii de formatare recomandați pentru lucrare: </w:t>
-      </w:r>
-    </w:p>
-    <w:p>
-      <w:pPr>
-        <w:pStyle w:val="ListParagraph"/>
-        <w:numPr>
-          <w:ilvl w:val="0"/>
-          <w:numId w:val="12"/>
-        </w:numPr>
-        <w:rPr>
-          <w:rFonts w:ascii="Times New Roman" w:hAnsi="Times New Roman" w:cs="Times New Roman"/>
-          <w:lang w:val="ro-RO"/>
-        </w:rPr>
-      </w:pPr>
-      <w:r>
-        <w:rPr>
-          <w:rFonts w:ascii="Times New Roman" w:hAnsi="Times New Roman" w:cs="Times New Roman"/>
-          <w:lang w:val="ro-RO"/>
-        </w:rPr>
-        <w:t xml:space="preserve">Font recomandat: Calibri; Dimensiune font: 12; </w:t>
-      </w:r>
-    </w:p>
-    <w:p>
-      <w:pPr>
-        <w:pStyle w:val="ListParagraph"/>
-        <w:numPr>
-          <w:ilvl w:val="0"/>
-          <w:numId w:val="12"/>
-        </w:numPr>
-        <w:rPr>
-          <w:rFonts w:ascii="Times New Roman" w:hAnsi="Times New Roman" w:cs="Times New Roman"/>
-          <w:lang w:val="ro-RO"/>
-        </w:rPr>
-      </w:pPr>
-      <w:r>
-        <w:rPr>
-          <w:rFonts w:ascii="Times New Roman" w:hAnsi="Times New Roman" w:cs="Times New Roman"/>
-          <w:lang w:val="ro-RO"/>
-        </w:rPr>
-        <w:t>Spațiere între linii: 1,5; Spațiere după paragraf: 8pt;</w:t>
-      </w:r>
-    </w:p>
-    <w:p>
-      <w:pPr>
-        <w:pStyle w:val="ListParagraph"/>
-        <w:numPr>
-          <w:ilvl w:val="0"/>
-          <w:numId w:val="12"/>
-        </w:numPr>
-        <w:rPr>
-          <w:rFonts w:ascii="Times New Roman" w:hAnsi="Times New Roman" w:cs="Times New Roman"/>
-          <w:lang w:val="ro-RO"/>
-        </w:rPr>
-      </w:pPr>
-      <w:r>
-        <w:rPr>
-          <w:rFonts w:ascii="Times New Roman" w:hAnsi="Times New Roman" w:cs="Times New Roman"/>
-          <w:lang w:val="ro-RO"/>
-        </w:rPr>
-        <w:t>Stil: Justified;</w:t>
-      </w:r>
-    </w:p>
-    <w:p>
-      <w:pPr>
-        <w:pStyle w:val="ListParagraph"/>
-        <w:numPr>
-          <w:ilvl w:val="0"/>
-          <w:numId w:val="12"/>
-        </w:numPr>
-        <w:rPr>
-          <w:rFonts w:ascii="Times New Roman" w:hAnsi="Times New Roman" w:cs="Times New Roman"/>
-          <w:lang w:val="ro-RO"/>
-        </w:rPr>
-      </w:pPr>
-      <w:r>
-        <w:rPr>
-          <w:rFonts w:ascii="Times New Roman" w:hAnsi="Times New Roman" w:cs="Times New Roman"/>
-          <w:lang w:val="ro-RO"/>
-        </w:rPr>
-        <w:t>Dimensiune pagină: A4; Margini: 2,54cm/ 2,54cm/ 2,54cm/ 2,54cm;</w:t>
-      </w:r>
-    </w:p>
-    <w:p>
-      <w:pPr>
-        <w:pStyle w:val="ListParagraph"/>
-        <w:numPr>
-          <w:ilvl w:val="0"/>
-          <w:numId w:val="12"/>
-        </w:numPr>
-        <w:rPr>
-          <w:rFonts w:ascii="Times New Roman" w:hAnsi="Times New Roman" w:cs="Times New Roman"/>
-          <w:lang w:val="ro-RO"/>
-        </w:rPr>
-      </w:pPr>
-      <w:r>
-        <w:rPr>
-          <w:rFonts w:ascii="Times New Roman" w:hAnsi="Times New Roman" w:cs="Times New Roman"/>
-          <w:lang w:val="ro-RO"/>
-        </w:rPr>
-        <w:t>Heading1: Calibri, 14, bold, all caps;</w:t>
-      </w:r>
-    </w:p>
-    <w:p>
-      <w:pPr>
-        <w:pStyle w:val="ListParagraph"/>
-        <w:numPr>
-          <w:ilvl w:val="0"/>
-          <w:numId w:val="12"/>
-        </w:numPr>
-        <w:rPr>
-          <w:rFonts w:ascii="Times New Roman" w:hAnsi="Times New Roman" w:cs="Times New Roman"/>
-          <w:lang w:val="ro-RO"/>
-        </w:rPr>
-      </w:pPr>
-      <w:r>
-        <w:rPr>
-          <w:rFonts w:ascii="Times New Roman" w:hAnsi="Times New Roman" w:cs="Times New Roman"/>
-          <w:lang w:val="ro-RO"/>
-        </w:rPr>
-        <w:t>Heading2: Calibri, 14, bold;</w:t>
-      </w:r>
-    </w:p>
-    <w:p>
-      <w:pPr>
-        <w:pStyle w:val="ListParagraph"/>
-        <w:numPr>
-          <w:ilvl w:val="0"/>
-          <w:numId w:val="12"/>
-        </w:numPr>
-        <w:rPr>
-          <w:rFonts w:ascii="Times New Roman" w:hAnsi="Times New Roman" w:cs="Times New Roman"/>
-          <w:lang w:val="ro-RO"/>
-        </w:rPr>
-      </w:pPr>
-      <w:r>
-        <w:rPr>
-          <w:rFonts w:ascii="Times New Roman" w:hAnsi="Times New Roman" w:cs="Times New Roman"/>
-          <w:lang w:val="ro-RO"/>
-        </w:rPr>
-        <w:t xml:space="preserve">Heading3: Calibri, 12. </w:t>
-      </w:r>
-    </w:p>
-    <w:p>
-      <w:pPr>
-        <w:pStyle w:val="ListParagraph"/>
-        <w:numPr>
-          <w:ilvl w:val="0"/>
-          <w:numId w:val="12"/>
-        </w:numPr>
-        <w:rPr>
-          <w:rFonts w:ascii="Times New Roman" w:hAnsi="Times New Roman" w:cs="Times New Roman"/>
-          <w:lang w:val="ro-RO"/>
-        </w:rPr>
-      </w:pPr>
-      <w:r>
-        <w:rPr>
-          <w:rFonts w:ascii="Times New Roman" w:hAnsi="Times New Roman" w:cs="Times New Roman"/>
-          <w:lang w:val="ro-RO"/>
-        </w:rPr>
-        <w:t>Font pentru formule: Cambria Math, 12.</w:t>
-      </w:r>
-    </w:p>
-    <w:p>
-      <w:pPr>
-        <w:rPr>
-          <w:rFonts w:ascii="Times New Roman" w:hAnsi="Times New Roman" w:cs="Times New Roman"/>
-          <w:lang w:val="ro-RO"/>
-        </w:rPr>
-      </w:pPr>
-      <w:r>
-        <w:rPr>
-          <w:rFonts w:ascii="Times New Roman" w:hAnsi="Times New Roman" w:cs="Times New Roman"/>
-          <w:lang w:val="ro-RO"/>
-        </w:rPr>
-        <w:t>În cadrul introducerii, este necesară abordarea următoarelor puncte care reprezintă de fapt familiarizarea cititorului (comisia, alți colegi sau experți în domeniu) cu tema proiectului, soluția propusa și cuprinsul/structura lucrării. Deși introducerea poate conține și unele elemente mai generale, se recomandă păstrarea unui limbaj tehnic, specific audienței care va citi lucrarea.</w:t>
-      </w:r>
-    </w:p>
-    <w:p>
-      <w:pPr>
-        <w:rPr>
-          <w:rFonts w:ascii="Times New Roman" w:hAnsi="Times New Roman" w:cs="Times New Roman"/>
-          <w:lang w:val="ro-RO"/>
-        </w:rPr>
-      </w:pPr>
-      <w:r>
-        <w:rPr>
-          <w:rFonts w:ascii="Times New Roman" w:hAnsi="Times New Roman" w:cs="Times New Roman"/>
-          <w:lang w:val="ro-RO"/>
-        </w:rPr>
-        <w:t xml:space="preserve">În cadrul capitolelor următoare, veți regăsi o serie notații de forma </w:t>
-      </w:r>
-      <w:r>
+    </w:p>
+    <w:p>
+      <w:pPr>
         <w:rPr>
           <w:rFonts w:ascii="Times New Roman" w:hAnsi="Times New Roman" w:cs="Times New Roman"/>
           <w:color w:val="002060"/>
           <w:lang w:val="ro-RO"/>
         </w:rPr>
-        <w:t>[Dezvoltare de produs]</w:t>
-      </w:r>
-      <w:r>
-        <w:rPr>
-          <w:rFonts w:ascii="Times New Roman" w:hAnsi="Times New Roman" w:cs="Times New Roman"/>
-          <w:lang w:val="ro-RO"/>
-        </w:rPr>
-        <w:t>,</w:t>
-      </w:r>
-      <w:r>
-        <w:rPr>
-          <w:rFonts w:ascii="Times New Roman" w:hAnsi="Times New Roman" w:cs="Times New Roman"/>
-          <w:color w:val="002060"/>
-          <w:lang w:val="ro-RO"/>
-        </w:rPr>
-        <w:t xml:space="preserve"> [Cercetare]</w:t>
-      </w:r>
-      <w:r>
-        <w:rPr>
-          <w:rFonts w:ascii="Times New Roman" w:hAnsi="Times New Roman" w:cs="Times New Roman"/>
-          <w:lang w:val="ro-RO"/>
-        </w:rPr>
-        <w:t xml:space="preserve">. Acest tip de formatare este utilizat exclusiv în acest template pentru a marca sfaturi </w:t>
-      </w:r>
-      <w:r>
-        <w:rPr>
-          <w:rFonts w:ascii="Times New Roman" w:hAnsi="Times New Roman" w:cs="Times New Roman"/>
-          <w:lang w:val="ro-RO"/>
-        </w:rPr>
-        <w:lastRenderedPageBreak/>
-        <w:t xml:space="preserve">și cerințe specifice pentru lucrări de diploma cu specific diferit. În pregătirea documentului vostru, nu veți utiliza aceste marcaje. </w:t>
-      </w:r>
-    </w:p>
-    <w:p>
-      <w:pPr>
-        <w:rPr>
-          <w:rFonts w:ascii="Times New Roman" w:hAnsi="Times New Roman" w:cs="Times New Roman"/>
-          <w:lang w:val="ro-RO"/>
-        </w:rPr>
-      </w:pPr>
-      <w:r>
-        <w:rPr>
-          <w:rFonts w:ascii="Times New Roman" w:hAnsi="Times New Roman" w:cs="Times New Roman"/>
-          <w:lang w:val="ro-RO"/>
-        </w:rPr>
-        <w:t xml:space="preserve">Elementele pe care trebuie să le abordați în introducere sunt descrise în cadrul subcapitolelor de mai jos. </w:t>
-      </w:r>
-    </w:p>
-    <w:p>
-      <w:pPr>
-        <w:rPr>
-          <w:rFonts w:ascii="Times New Roman" w:hAnsi="Times New Roman" w:cs="Times New Roman"/>
-          <w:color w:val="002060"/>
-          <w:lang w:val="ro-RO"/>
-        </w:rPr>
-      </w:pPr>
-    </w:p>
-    <w:p>
-      <w:pPr>
-        <w:rPr>
-          <w:rFonts w:ascii="Times New Roman" w:hAnsi="Times New Roman" w:cs="Times New Roman"/>
-          <w:color w:val="002060"/>
-          <w:lang w:val="ro-RO"/>
-        </w:rPr>
-      </w:pPr>
-    </w:p>
-    <w:p>
-      <w:pPr>
-        <w:rPr>
-          <w:rFonts w:ascii="Times New Roman" w:hAnsi="Times New Roman" w:cs="Times New Roman"/>
-          <w:lang w:val="ro-RO"/>
-        </w:rPr>
-      </w:pPr>
-      <w:r>
-        <w:rPr>
-          <w:rFonts w:ascii="Times New Roman" w:hAnsi="Times New Roman" w:cs="Times New Roman"/>
-          <w:color w:val="002060"/>
-          <w:lang w:val="ro-RO"/>
-        </w:rPr>
-        <w:t xml:space="preserve">[Dezvoltare de produs] </w:t>
-      </w:r>
+      </w:pPr>
+    </w:p>
+    <w:p>
+      <w:pPr>
+        <w:rPr>
+          <w:rFonts w:ascii="Times New Roman" w:hAnsi="Times New Roman" w:cs="Times New Roman"/>
+          <w:lang w:val="ro-RO"/>
+        </w:rPr>
+      </w:pPr>
       <w:r>
         <w:rPr>
           <w:rFonts w:ascii="Times New Roman" w:hAnsi="Times New Roman" w:cs="Times New Roman"/>
           <w:lang w:val="ro-RO"/>
         </w:rPr>
         <w:t xml:space="preserve">Acest capitol va analiza cerințele produsului din prisma potențialilor clienți și a scenariilor de utilizare preconizate, urmând a fi generată o lista de funcționalități. </w:t>
-      </w:r>
-    </w:p>
-    <w:p>
-      <w:pPr>
-        <w:rPr>
-          <w:rFonts w:ascii="Times New Roman" w:hAnsi="Times New Roman" w:cs="Times New Roman"/>
-          <w:highlight w:val="white"/>
-          <w:lang w:val="ro-RO"/>
-        </w:rPr>
-      </w:pPr>
-      <w:r>
-        <w:rPr>
-          <w:rFonts w:ascii="Times New Roman" w:hAnsi="Times New Roman" w:cs="Times New Roman"/>
-          <w:color w:val="002060"/>
-          <w:lang w:val="ro-RO"/>
-        </w:rPr>
-        <w:t>[Cercetare]</w:t>
-      </w:r>
-      <w:r>
-        <w:rPr>
-          <w:rFonts w:ascii="Times New Roman" w:hAnsi="Times New Roman" w:cs="Times New Roman"/>
-          <w:lang w:val="ro-RO"/>
-        </w:rPr>
-        <w:t xml:space="preserve"> </w:t>
-      </w:r>
-      <w:r>
-        <w:rPr>
-          <w:rFonts w:ascii="Times New Roman" w:hAnsi="Times New Roman" w:cs="Times New Roman"/>
-          <w:highlight w:val="white"/>
-          <w:lang w:val="ro-RO"/>
-        </w:rPr>
-        <w:t xml:space="preserve">Acest capitol va introduce </w:t>
-      </w:r>
-      <w:r>
-        <w:rPr>
-          <w:rFonts w:ascii="Times New Roman" w:hAnsi="Times New Roman" w:cs="Times New Roman"/>
-          <w:lang w:val="ro-RO"/>
-        </w:rPr>
-        <w:t xml:space="preserve">motivația realizării </w:t>
-      </w:r>
-      <w:r>
-        <w:rPr>
-          <w:rFonts w:ascii="Times New Roman" w:hAnsi="Times New Roman" w:cs="Times New Roman"/>
-          <w:highlight w:val="white"/>
-          <w:lang w:val="ro-RO"/>
-        </w:rPr>
-        <w:t>proiectului propus.</w:t>
-      </w:r>
-    </w:p>
-    <w:p>
-      <w:pPr>
-        <w:rPr>
-          <w:rFonts w:ascii="Times New Roman" w:hAnsi="Times New Roman" w:cs="Times New Roman"/>
-          <w:lang w:val="ro-RO"/>
-        </w:rPr>
-      </w:pPr>
-      <w:r>
-        <w:rPr>
-          <w:rFonts w:ascii="Times New Roman" w:hAnsi="Times New Roman" w:cs="Times New Roman"/>
-          <w:lang w:val="ro-RO"/>
-        </w:rPr>
-        <w:t xml:space="preserve">Dacă proiectul de licență face parte dintr-un proiect mai amplu (de exemplu un proiect complex, la care lucrează 2 studenți (ex: 1 student la front-end-ul aplicației, 1 student la back-end-ul aplicației), în acest capitol va fi explicat pe scurt ansamblul proiectului și ce parte din proiect este adresată de lucrarea propusă. </w:t>
       </w:r>
     </w:p>
     <w:p>
@@ -4406,17 +4152,356 @@
       <w:r>
         <w:rPr>
           <w:rFonts w:ascii="Times New Roman" w:hAnsi="Times New Roman" w:cs="Times New Roman"/>
-          <w:color w:val="002060"/>
-          <w:lang w:val="ro-RO"/>
-        </w:rPr>
-        <w:t xml:space="preserve">[Dezvoltare de produs] </w:t>
-      </w:r>
-      <w:r>
-        <w:rPr>
-          <w:rFonts w:ascii="Times New Roman" w:hAnsi="Times New Roman" w:cs="Times New Roman"/>
           <w:lang w:val="ro-RO"/>
         </w:rPr>
         <w:t>Cerințele sunt imaginate de student pe baza unei analize a pieței;</w:t>
+      </w:r>
+    </w:p>
+    <w:p>
+      <w:pPr>
+        <w:rPr>
+          <w:rFonts w:ascii="Times New Roman" w:hAnsi="Times New Roman" w:cs="Times New Roman"/>
+          <w:lang w:val="ro-RO"/>
+        </w:rPr>
+      </w:pPr>
+      <w:r>
+        <w:rPr>
+          <w:rFonts w:ascii="Times New Roman" w:hAnsi="Times New Roman" w:cs="Times New Roman"/>
+          <w:lang w:val="ro-RO"/>
+        </w:rPr>
+        <w:t xml:space="preserve">Criterii pentru calificativul </w:t>
+      </w:r>
+      <w:r>
+        <w:rPr>
+          <w:rFonts w:ascii="Times New Roman" w:hAnsi="Times New Roman" w:cs="Times New Roman"/>
+          <w:i/>
+          <w:lang w:val="ro-RO"/>
+        </w:rPr>
+        <w:t>Satisfăcător</w:t>
+      </w:r>
+      <w:r>
+        <w:rPr>
+          <w:rFonts w:ascii="Times New Roman" w:hAnsi="Times New Roman" w:cs="Times New Roman"/>
+          <w:lang w:val="ro-RO"/>
+        </w:rPr>
+        <w:t xml:space="preserve">: </w:t>
+      </w:r>
+    </w:p>
+    <w:p>
+      <w:pPr>
+        <w:pStyle w:val="ListParagraph"/>
+        <w:numPr>
+          <w:ilvl w:val="0"/>
+          <w:numId w:val="2"/>
+        </w:numPr>
+        <w:rPr>
+          <w:rFonts w:ascii="Times New Roman" w:hAnsi="Times New Roman" w:cs="Times New Roman"/>
+          <w:lang w:val="ro-RO"/>
+        </w:rPr>
+      </w:pPr>
+      <w:r>
+        <w:rPr>
+          <w:rFonts w:ascii="Times New Roman" w:hAnsi="Times New Roman" w:cs="Times New Roman"/>
+          <w:lang w:val="ro-RO"/>
+        </w:rPr>
+        <w:t>Există un interviu, un client, analiza cerințelor este elaborată pe baza interviului;</w:t>
+      </w:r>
+    </w:p>
+    <w:p>
+      <w:pPr>
+        <w:rPr>
+          <w:rFonts w:ascii="Times New Roman" w:hAnsi="Times New Roman" w:cs="Times New Roman"/>
+          <w:lang w:val="ro-RO"/>
+        </w:rPr>
+      </w:pPr>
+      <w:r>
+        <w:rPr>
+          <w:rFonts w:ascii="Times New Roman" w:hAnsi="Times New Roman" w:cs="Times New Roman"/>
+          <w:lang w:val="ro-RO"/>
+        </w:rPr>
+        <w:t xml:space="preserve">Criterii pentru calificativul </w:t>
+      </w:r>
+      <w:r>
+        <w:rPr>
+          <w:rFonts w:ascii="Times New Roman" w:hAnsi="Times New Roman" w:cs="Times New Roman"/>
+          <w:i/>
+          <w:lang w:val="ro-RO"/>
+        </w:rPr>
+        <w:t>Bine</w:t>
+      </w:r>
+      <w:r>
+        <w:rPr>
+          <w:rFonts w:ascii="Times New Roman" w:hAnsi="Times New Roman" w:cs="Times New Roman"/>
+          <w:lang w:val="ro-RO"/>
+        </w:rPr>
+        <w:t xml:space="preserve">: </w:t>
+      </w:r>
+    </w:p>
+    <w:p>
+      <w:pPr>
+        <w:pStyle w:val="ListParagraph"/>
+        <w:numPr>
+          <w:ilvl w:val="0"/>
+          <w:numId w:val="6"/>
+        </w:numPr>
+        <w:rPr>
+          <w:rFonts w:ascii="Times New Roman" w:hAnsi="Times New Roman" w:cs="Times New Roman"/>
+          <w:lang w:val="ro-RO"/>
+        </w:rPr>
+      </w:pPr>
+      <w:r>
+        <w:rPr>
+          <w:rFonts w:ascii="Times New Roman" w:hAnsi="Times New Roman" w:cs="Times New Roman"/>
+          <w:lang w:val="ro-RO"/>
+        </w:rPr>
+        <w:t>Proces iterativ pe baza unor interviuri cu mai mulți clienți, dezvoltare MVP, reevaluare cerințe</w:t>
+      </w:r>
+      <w:r>
+        <w:rPr>
+          <w:rFonts w:ascii="Times New Roman" w:hAnsi="Times New Roman" w:cs="Times New Roman"/>
+          <w:lang w:val="ro-RO"/>
+        </w:rPr>
+        <w:t>;</w:t>
+      </w:r>
+    </w:p>
+    <w:p>
+      <w:pPr>
+        <w:rPr>
+          <w:rFonts w:ascii="Times New Roman" w:hAnsi="Times New Roman" w:cs="Times New Roman"/>
+          <w:lang w:val="ro-RO"/>
+        </w:rPr>
+      </w:pPr>
+      <w:r>
+        <w:rPr>
+          <w:rFonts w:ascii="Times New Roman" w:hAnsi="Times New Roman" w:cs="Times New Roman"/>
+          <w:lang w:val="ro-RO"/>
+        </w:rPr>
+        <w:br w:type="page"/>
+      </w:r>
+    </w:p>
+    <w:p>
+      <w:pPr>
+        <w:pStyle w:val="Heading1"/>
+        <w:numPr>
+          <w:ilvl w:val="0"/>
+          <w:numId w:val="13"/>
+        </w:numPr>
+        <w:rPr>
+          <w:rFonts w:ascii="Times New Roman" w:hAnsi="Times New Roman" w:cs="Times New Roman"/>
+          <w:lang w:val="ro-RO"/>
+        </w:rPr>
+      </w:pPr>
+      <w:bookmarkStart w:id="14" w:name="_jqbhck7fzqn5" w:colFirst="0" w:colLast="0"/>
+      <w:bookmarkStart w:id="15" w:name="_Toc506562254"/>
+      <w:bookmarkEnd w:id="14"/>
+      <w:r>
+        <w:rPr>
+          <w:rFonts w:ascii="Times New Roman" w:hAnsi="Times New Roman" w:cs="Times New Roman"/>
+          <w:lang w:val="ro-RO"/>
+        </w:rPr>
+        <w:lastRenderedPageBreak/>
+        <w:t>Studiu de piață / Metode existente</w:t>
+      </w:r>
+      <w:bookmarkEnd w:id="15"/>
+    </w:p>
+    <w:p>
+      <w:pPr>
+        <w:rPr>
+          <w:rFonts w:ascii="Times New Roman" w:hAnsi="Times New Roman" w:cs="Times New Roman"/>
+          <w:lang w:val="ro-RO"/>
+        </w:rPr>
+      </w:pPr>
+    </w:p>
+    <w:p>
+      <w:pPr>
+        <w:spacing w:line="360" w:lineRule="auto"/>
+        <w:rPr>
+          <w:rFonts w:ascii="Times New Roman" w:hAnsi="Times New Roman" w:cs="Times New Roman"/>
+          <w:lang w:val="ro-RO"/>
+        </w:rPr>
+      </w:pPr>
+      <w:r>
+        <w:rPr>
+          <w:rFonts w:ascii="Times New Roman" w:hAnsi="Times New Roman" w:cs="Times New Roman"/>
+          <w:lang w:val="ro-RO"/>
+        </w:rPr>
+        <w:t>In prezent</w:t>
+      </w:r>
+      <w:r>
+        <w:rPr>
+          <w:rFonts w:ascii="Times New Roman" w:hAnsi="Times New Roman" w:cs="Times New Roman"/>
+          <w:lang w:val="ro-RO"/>
+        </w:rPr>
+        <w:t xml:space="preserve">, in Romania, exista numeroase astfel de produse care se apropie de problema dezbatuta anterior. Majoritatea lor </w:t>
+      </w:r>
+      <w:r>
+        <w:rPr>
+          <w:rFonts w:ascii="Times New Roman" w:hAnsi="Times New Roman" w:cs="Times New Roman"/>
+          <w:lang w:val="ro-RO"/>
+        </w:rPr>
+        <w:t>insa sunt axate pe monitorizarea GPS a flotelor de autovehicule si mai putin pe reaminitirea reinnoirii documentelor si reviziilor tehnice recomandate de producatorul autovehiculului.</w:t>
+      </w:r>
+    </w:p>
+    <w:p>
+      <w:pPr>
+        <w:spacing w:line="360" w:lineRule="auto"/>
+        <w:rPr>
+          <w:rFonts w:ascii="Times New Roman" w:hAnsi="Times New Roman" w:cs="Times New Roman"/>
+          <w:lang w:val="ro-RO"/>
+        </w:rPr>
+      </w:pPr>
+      <w:r>
+        <w:rPr>
+          <w:rFonts w:ascii="Times New Roman" w:hAnsi="Times New Roman" w:cs="Times New Roman"/>
+          <w:lang w:val="ro-RO"/>
+        </w:rPr>
+        <w:t>MyCar Assistant</w:t>
+      </w:r>
+      <w:r>
+        <w:rPr>
+          <w:rStyle w:val="FootnoteReference"/>
+          <w:rFonts w:ascii="Times New Roman" w:hAnsi="Times New Roman" w:cs="Times New Roman"/>
+          <w:lang w:val="ro-RO"/>
+        </w:rPr>
+        <w:footnoteReference w:id="5"/>
+      </w:r>
+      <w:r>
+        <w:rPr>
+          <w:rFonts w:ascii="Times New Roman" w:hAnsi="Times New Roman" w:cs="Times New Roman"/>
+          <w:lang w:val="ro-RO"/>
+        </w:rPr>
+        <w:t xml:space="preserve"> </w:t>
+      </w:r>
+      <w:r>
+        <w:rPr>
+          <w:rFonts w:ascii="Times New Roman" w:hAnsi="Times New Roman" w:cs="Times New Roman"/>
+          <w:lang w:val="ro-RO"/>
+        </w:rPr>
+        <w:t>este o platforma atat WEB cat si mobila (iOS + Android) care are ca scop gestionarea eficienta a documentelor scadente pentru flote si vehicule. Aplicatia are un flow asemanator ca solutia propus; utilizatorul isi face cont, isi adauga masinile pentru care doreste gestiunea, adauga deasemenea documentele scadente si apoi asteapta mailuri pentru</w:t>
+      </w:r>
+    </w:p>
+    <w:p>
+      <w:pPr>
+        <w:rPr>
+          <w:rFonts w:ascii="Times New Roman" w:hAnsi="Times New Roman" w:cs="Times New Roman"/>
+          <w:lang w:val="ro-RO"/>
+        </w:rPr>
+      </w:pPr>
+    </w:p>
+    <w:p>
+      <w:pPr>
+        <w:rPr>
+          <w:rFonts w:ascii="Times New Roman" w:hAnsi="Times New Roman" w:cs="Times New Roman"/>
+          <w:lang w:val="ro-RO"/>
+        </w:rPr>
+      </w:pPr>
+    </w:p>
+    <w:p>
+      <w:pPr>
+        <w:rPr>
+          <w:rFonts w:ascii="Times New Roman" w:hAnsi="Times New Roman" w:cs="Times New Roman"/>
+          <w:lang w:val="ro-RO"/>
+        </w:rPr>
+      </w:pPr>
+      <w:hyperlink r:id="rId11" w:history="1">
+        <w:r>
+          <w:rPr>
+            <w:rStyle w:val="Hyperlink"/>
+            <w:rFonts w:ascii="Times New Roman" w:hAnsi="Times New Roman" w:cs="Times New Roman"/>
+            <w:lang w:val="ro-RO"/>
+          </w:rPr>
+          <w:t>www.autominder.ro</w:t>
+        </w:r>
+      </w:hyperlink>
+      <w:r>
+        <w:rPr>
+          <w:rFonts w:ascii="Times New Roman" w:hAnsi="Times New Roman" w:cs="Times New Roman"/>
+          <w:lang w:val="ro-RO"/>
+        </w:rPr>
+        <w:t xml:space="preserve">     &lt;-   Mult mai complexa (orientata pentru companii mari)</w:t>
+      </w:r>
+    </w:p>
+    <w:p>
+      <w:pPr>
+        <w:rPr>
+          <w:rFonts w:ascii="Times New Roman" w:hAnsi="Times New Roman" w:cs="Times New Roman"/>
+          <w:lang w:val="ro-RO"/>
+        </w:rPr>
+      </w:pPr>
+    </w:p>
+    <w:p>
+      <w:pPr>
+        <w:rPr>
+          <w:rFonts w:ascii="Times New Roman" w:hAnsi="Times New Roman" w:cs="Times New Roman"/>
+          <w:lang w:val="ro-RO"/>
+        </w:rPr>
+      </w:pPr>
+      <w:r>
+        <w:rPr>
+          <w:rFonts w:ascii="Times New Roman" w:hAnsi="Times New Roman" w:cs="Times New Roman"/>
+          <w:lang w:val="ro-RO"/>
+        </w:rPr>
+        <w:t>Ce soluții similare există pe piață? Care sunt limitările lor / pentru ce cazuri de utilizare sau pentru ce tip de clienți produsele existente pe piață nu răspund cerințelor? Care sunt indicatorii pe baza cărora sunt evaluate aceste produse, de către potențiali clienți, și unde sunt lipsurile/ care este oportunitatea generată de lipsurile acestea?</w:t>
+      </w:r>
+    </w:p>
+    <w:p>
+      <w:pPr>
+        <w:rPr>
+          <w:rFonts w:ascii="Times New Roman" w:hAnsi="Times New Roman" w:cs="Times New Roman"/>
+          <w:lang w:val="ro-RO"/>
+        </w:rPr>
+      </w:pPr>
+      <w:r>
+        <w:rPr>
+          <w:rFonts w:ascii="Times New Roman" w:hAnsi="Times New Roman" w:cs="Times New Roman"/>
+          <w:lang w:val="ro-RO"/>
+        </w:rPr>
+        <w:t>.</w:t>
+      </w:r>
+    </w:p>
+    <w:p>
+      <w:pPr>
+        <w:rPr>
+          <w:rFonts w:ascii="Times New Roman" w:hAnsi="Times New Roman" w:cs="Times New Roman"/>
+          <w:lang w:val="ro-RO"/>
+        </w:rPr>
+      </w:pPr>
+      <w:r>
+        <w:rPr>
+          <w:rFonts w:ascii="Times New Roman" w:hAnsi="Times New Roman" w:cs="Times New Roman"/>
+          <w:lang w:val="ro-RO"/>
+        </w:rPr>
+        <w:t xml:space="preserve">În încheierea acestui capitol se dorește descrierea tehnologiilor folosite în lucrare, cu alternative și cu argumente convingătoare calitative și cantitative.  </w:t>
+      </w:r>
+    </w:p>
+    <w:p>
+      <w:pPr>
+        <w:rPr>
+          <w:rFonts w:ascii="Times New Roman" w:hAnsi="Times New Roman" w:cs="Times New Roman"/>
+          <w:lang w:val="ro-RO"/>
+        </w:rPr>
+      </w:pPr>
+      <w:r>
+        <w:rPr>
+          <w:rFonts w:ascii="Times New Roman" w:hAnsi="Times New Roman" w:cs="Times New Roman"/>
+          <w:lang w:val="ro-RO"/>
+        </w:rPr>
+        <w:t xml:space="preserve">Criterii pentru calificativul </w:t>
+      </w:r>
+      <w:r>
+        <w:rPr>
+          <w:rFonts w:ascii="Times New Roman" w:hAnsi="Times New Roman" w:cs="Times New Roman"/>
+          <w:i/>
+          <w:lang w:val="ro-RO"/>
+        </w:rPr>
+        <w:t>Nesatisfăcător</w:t>
+      </w:r>
+      <w:r>
+        <w:rPr>
+          <w:rFonts w:ascii="Times New Roman" w:hAnsi="Times New Roman" w:cs="Times New Roman"/>
+          <w:lang w:val="ro-RO"/>
+        </w:rPr>
+        <w:t xml:space="preserve">: </w:t>
       </w:r>
     </w:p>
     <w:p>
@@ -4434,45 +4519,37 @@
       <w:r>
         <w:rPr>
           <w:rFonts w:ascii="Times New Roman" w:hAnsi="Times New Roman" w:cs="Times New Roman"/>
+          <w:lang w:val="ro-RO"/>
+        </w:rPr>
+        <w:t xml:space="preserve">Sunt analizate superficial câteva produse de pe piață; </w:t>
+      </w:r>
+    </w:p>
+    <w:p>
+      <w:pPr>
+        <w:pStyle w:val="ListParagraph"/>
+        <w:numPr>
+          <w:ilvl w:val="0"/>
+          <w:numId w:val="1"/>
+        </w:numPr>
+        <w:rPr>
+          <w:rFonts w:ascii="Times New Roman" w:hAnsi="Times New Roman" w:cs="Times New Roman"/>
+          <w:lang w:val="ro-RO"/>
+        </w:rPr>
+      </w:pPr>
+      <w:r>
+        <w:rPr>
+          <w:rFonts w:ascii="Times New Roman" w:hAnsi="Times New Roman" w:cs="Times New Roman"/>
           <w:color w:val="002060"/>
           <w:lang w:val="ro-RO"/>
         </w:rPr>
-        <w:t xml:space="preserve">[Cercetare] </w:t>
-      </w:r>
-      <w:r>
-        <w:rPr>
-          <w:rFonts w:ascii="Times New Roman" w:hAnsi="Times New Roman" w:cs="Times New Roman"/>
-          <w:lang w:val="ro-RO"/>
-        </w:rPr>
-        <w:t>Nu se ofer</w:t>
-      </w:r>
-      <w:r>
-        <w:rPr>
-          <w:rFonts w:ascii="Times New Roman" w:hAnsi="Times New Roman" w:cs="Times New Roman"/>
-          <w:lang w:val="ro-RO"/>
-        </w:rPr>
-        <w:t>ă</w:t>
-      </w:r>
-      <w:r>
-        <w:rPr>
-          <w:rFonts w:ascii="Times New Roman" w:hAnsi="Times New Roman" w:cs="Times New Roman"/>
-          <w:lang w:val="ro-RO"/>
-        </w:rPr>
-        <w:t xml:space="preserve"> o motiva</w:t>
-      </w:r>
-      <w:r>
-        <w:rPr>
-          <w:rFonts w:ascii="Times New Roman" w:hAnsi="Times New Roman" w:cs="Times New Roman"/>
-          <w:lang w:val="ro-RO"/>
-        </w:rPr>
-        <w:t>ț</w:t>
-      </w:r>
-      <w:r>
-        <w:rPr>
-          <w:rFonts w:ascii="Times New Roman" w:hAnsi="Times New Roman" w:cs="Times New Roman"/>
-          <w:lang w:val="ro-RO"/>
-        </w:rPr>
-        <w:t>ie valida</w:t>
+        <w:t xml:space="preserve"> </w:t>
+      </w:r>
+      <w:r>
+        <w:rPr>
+          <w:rFonts w:ascii="Times New Roman" w:hAnsi="Times New Roman" w:cs="Times New Roman"/>
+          <w:lang w:val="ro-RO"/>
+        </w:rPr>
+        <w:t>Sunt descrise tehnologiile folosite în lucrare</w:t>
       </w:r>
       <w:r>
         <w:rPr>
@@ -4481,6 +4558,13 @@
         </w:rPr>
         <w:t>.</w:t>
       </w:r>
+      <w:r>
+        <w:rPr>
+          <w:rFonts w:ascii="Times New Roman" w:hAnsi="Times New Roman" w:cs="Times New Roman"/>
+          <w:lang w:val="ro-RO"/>
+        </w:rPr>
+        <w:t xml:space="preserve"> </w:t>
+      </w:r>
     </w:p>
     <w:p>
       <w:pPr>
@@ -4509,7 +4593,7 @@
           <w:rFonts w:ascii="Times New Roman" w:hAnsi="Times New Roman" w:cs="Times New Roman"/>
           <w:lang w:val="ro-RO"/>
         </w:rPr>
-        <w:t xml:space="preserve">: </w:t>
+        <w:t>:</w:t>
       </w:r>
     </w:p>
     <w:p>
@@ -4527,17 +4611,9 @@
       <w:r>
         <w:rPr>
           <w:rFonts w:ascii="Times New Roman" w:hAnsi="Times New Roman" w:cs="Times New Roman"/>
-          <w:color w:val="002060"/>
-          <w:lang w:val="ro-RO"/>
-        </w:rPr>
-        <w:t xml:space="preserve">[Dezvoltare de produs] </w:t>
-      </w:r>
-      <w:r>
-        <w:rPr>
-          <w:rFonts w:ascii="Times New Roman" w:hAnsi="Times New Roman" w:cs="Times New Roman"/>
-          <w:lang w:val="ro-RO"/>
-        </w:rPr>
-        <w:t>Există un interviu, un client, analiza cerințelor este elaborată pe baza interviului;</w:t>
+          <w:lang w:val="ro-RO"/>
+        </w:rPr>
+        <w:t>Există un interviu, un client, analiza cerințelor este elaborată pe baza interviului.</w:t>
       </w:r>
     </w:p>
     <w:p>
@@ -4558,14 +4634,14 @@
           <w:color w:val="002060"/>
           <w:lang w:val="ro-RO"/>
         </w:rPr>
-        <w:t xml:space="preserve">[Cercetare] </w:t>
-      </w:r>
-      <w:r>
-        <w:rPr>
-          <w:rFonts w:ascii="Times New Roman" w:hAnsi="Times New Roman" w:cs="Times New Roman"/>
-          <w:lang w:val="ro-RO"/>
-        </w:rPr>
-        <w:t>Motivația este doar personala</w:t>
+        <w:t xml:space="preserve"> </w:t>
+      </w:r>
+      <w:r>
+        <w:rPr>
+          <w:rFonts w:ascii="Times New Roman" w:hAnsi="Times New Roman" w:cs="Times New Roman"/>
+          <w:lang w:val="ro-RO"/>
+        </w:rPr>
+        <w:t>Sunt descrise câteva tehnologii alternative pentru fiecare din tehnologiile folosite în lucrare. Există o argumentare referitoare la alegere</w:t>
       </w:r>
       <w:r>
         <w:rPr>
@@ -4602,7 +4678,7 @@
           <w:rFonts w:ascii="Times New Roman" w:hAnsi="Times New Roman" w:cs="Times New Roman"/>
           <w:lang w:val="ro-RO"/>
         </w:rPr>
-        <w:t xml:space="preserve">: </w:t>
+        <w:t>:</w:t>
       </w:r>
     </w:p>
     <w:p>
@@ -4620,14 +4696,6 @@
       <w:r>
         <w:rPr>
           <w:rFonts w:ascii="Times New Roman" w:hAnsi="Times New Roman" w:cs="Times New Roman"/>
-          <w:color w:val="002060"/>
-          <w:lang w:val="ro-RO"/>
-        </w:rPr>
-        <w:t xml:space="preserve">[Dezvoltare de produs] </w:t>
-      </w:r>
-      <w:r>
-        <w:rPr>
-          <w:rFonts w:ascii="Times New Roman" w:hAnsi="Times New Roman" w:cs="Times New Roman"/>
           <w:lang w:val="ro-RO"/>
         </w:rPr>
         <w:t>Proces iterativ pe baza unor interviuri cu mai mulți clienți, dezvoltare MVP, reevaluare cerințe</w:t>
@@ -4658,517 +4726,7 @@
           <w:color w:val="002060"/>
           <w:lang w:val="ro-RO"/>
         </w:rPr>
-        <w:t xml:space="preserve">[Cercetare] </w:t>
-      </w:r>
-      <w:r>
-        <w:rPr>
-          <w:rFonts w:ascii="Times New Roman" w:hAnsi="Times New Roman" w:cs="Times New Roman"/>
-          <w:lang w:val="ro-RO"/>
-        </w:rPr>
-        <w:t>Motivația este legata de o necesitate științifica / tehnica explicit</w:t>
-      </w:r>
-      <w:r>
-        <w:rPr>
-          <w:rFonts w:ascii="Times New Roman" w:hAnsi="Times New Roman" w:cs="Times New Roman"/>
-          <w:lang w:val="ro-RO"/>
-        </w:rPr>
-        <w:t>ă</w:t>
-      </w:r>
-      <w:r>
-        <w:rPr>
-          <w:rFonts w:ascii="Times New Roman" w:hAnsi="Times New Roman" w:cs="Times New Roman"/>
-          <w:lang w:val="ro-RO"/>
-        </w:rPr>
-        <w:t xml:space="preserve">.  </w:t>
-      </w:r>
-    </w:p>
-    <w:p>
-      <w:pPr>
-        <w:rPr>
-          <w:rFonts w:ascii="Times New Roman" w:hAnsi="Times New Roman" w:cs="Times New Roman"/>
-          <w:lang w:val="ro-RO"/>
-        </w:rPr>
-      </w:pPr>
-      <w:r>
-        <w:rPr>
-          <w:rFonts w:ascii="Times New Roman" w:hAnsi="Times New Roman" w:cs="Times New Roman"/>
-          <w:lang w:val="ro-RO"/>
-        </w:rPr>
-        <w:br w:type="page"/>
-      </w:r>
-    </w:p>
-    <w:p>
-      <w:pPr>
-        <w:pStyle w:val="Heading1"/>
-        <w:rPr>
-          <w:rFonts w:ascii="Times New Roman" w:hAnsi="Times New Roman" w:cs="Times New Roman"/>
-          <w:lang w:val="ro-RO"/>
-        </w:rPr>
-      </w:pPr>
-      <w:bookmarkStart w:id="15" w:name="_jqbhck7fzqn5" w:colFirst="0" w:colLast="0"/>
-      <w:bookmarkStart w:id="16" w:name="_Toc506562254"/>
-      <w:bookmarkEnd w:id="15"/>
-      <w:r>
-        <w:rPr>
-          <w:rFonts w:ascii="Times New Roman" w:hAnsi="Times New Roman" w:cs="Times New Roman"/>
-          <w:lang w:val="ro-RO"/>
-        </w:rPr>
-        <w:lastRenderedPageBreak/>
-        <w:t>Studiu de piață / Metode existente</w:t>
-      </w:r>
-      <w:bookmarkEnd w:id="16"/>
-    </w:p>
-    <w:p>
-      <w:pPr>
-        <w:rPr>
-          <w:rFonts w:ascii="Times New Roman" w:hAnsi="Times New Roman" w:cs="Times New Roman"/>
-          <w:lang w:val="ro-RO"/>
-        </w:rPr>
-      </w:pPr>
-      <w:r>
-        <w:rPr>
-          <w:rFonts w:ascii="Times New Roman" w:hAnsi="Times New Roman" w:cs="Times New Roman"/>
-          <w:color w:val="002060"/>
-          <w:lang w:val="ro-RO"/>
-        </w:rPr>
-        <w:t xml:space="preserve">[Dezvoltare de produs] </w:t>
-      </w:r>
-      <w:r>
-        <w:rPr>
-          <w:rFonts w:ascii="Times New Roman" w:hAnsi="Times New Roman" w:cs="Times New Roman"/>
-          <w:lang w:val="ro-RO"/>
-        </w:rPr>
-        <w:t>Ce soluții similare există pe piață? Care sunt limitările lor / pentru ce cazuri de utilizare sau pentru ce tip de clienți produsele existente pe piață nu răspund cerințelor? Care sunt indicatorii pe baza cărora sunt evaluate aceste produse, de către potențiali clienți, și unde sunt lipsurile/ care este oportunitatea generată de lipsurile acestea?</w:t>
-      </w:r>
-    </w:p>
-    <w:p>
-      <w:pPr>
-        <w:rPr>
-          <w:rFonts w:ascii="Times New Roman" w:hAnsi="Times New Roman" w:cs="Times New Roman"/>
-          <w:lang w:val="ro-RO"/>
-        </w:rPr>
-      </w:pPr>
-      <w:r>
-        <w:rPr>
-          <w:rFonts w:ascii="Times New Roman" w:hAnsi="Times New Roman" w:cs="Times New Roman"/>
-          <w:color w:val="002060"/>
-          <w:lang w:val="ro-RO"/>
-        </w:rPr>
-        <w:t xml:space="preserve">[Cercetare] </w:t>
-      </w:r>
-      <w:r>
-        <w:rPr>
-          <w:rFonts w:ascii="Times New Roman" w:hAnsi="Times New Roman" w:cs="Times New Roman"/>
-          <w:lang w:val="ro-RO"/>
-        </w:rPr>
-        <w:t>Metode existente (sau „State of the Art“) se referă, de regulă, la nivelul curent de dezvoltare: care este starea curentă a domeniului, unde ne găsim, care este contextul. Care sunt soluțiile actuale prezente în literatura de specialitate și care sunt limitările lor? Ce direcții de explorare sunt recomandate în literatura de specialitate? Literatura de specialitate se refera la articole științifice recente, publicate în reviste cu factor de impact mare, sau în volumele unor conferințe de top, sau în cărți.</w:t>
-      </w:r>
-    </w:p>
-    <w:p>
-      <w:pPr>
-        <w:rPr>
-          <w:rFonts w:ascii="Times New Roman" w:hAnsi="Times New Roman" w:cs="Times New Roman"/>
-          <w:lang w:val="ro-RO"/>
-        </w:rPr>
-      </w:pPr>
-      <w:r>
-        <w:rPr>
-          <w:rFonts w:ascii="Times New Roman" w:hAnsi="Times New Roman" w:cs="Times New Roman"/>
-          <w:color w:val="002060"/>
-          <w:lang w:val="ro-RO"/>
-        </w:rPr>
-        <w:t xml:space="preserve">[Ambele] </w:t>
-      </w:r>
-      <w:r>
-        <w:rPr>
-          <w:rFonts w:ascii="Times New Roman" w:hAnsi="Times New Roman" w:cs="Times New Roman"/>
-          <w:lang w:val="ro-RO"/>
-        </w:rPr>
-        <w:t xml:space="preserve">În încheierea acestui capitol se dorește descrierea tehnologiilor folosite în lucrare, cu alternative și cu argumente convingătoare calitative și cantitative.  </w:t>
-      </w:r>
-    </w:p>
-    <w:p>
-      <w:pPr>
-        <w:rPr>
-          <w:rFonts w:ascii="Times New Roman" w:hAnsi="Times New Roman" w:cs="Times New Roman"/>
-          <w:lang w:val="ro-RO"/>
-        </w:rPr>
-      </w:pPr>
-      <w:r>
-        <w:rPr>
-          <w:rFonts w:ascii="Times New Roman" w:hAnsi="Times New Roman" w:cs="Times New Roman"/>
-          <w:lang w:val="ro-RO"/>
-        </w:rPr>
-        <w:t xml:space="preserve">Criterii pentru calificativul </w:t>
-      </w:r>
-      <w:r>
-        <w:rPr>
-          <w:rFonts w:ascii="Times New Roman" w:hAnsi="Times New Roman" w:cs="Times New Roman"/>
-          <w:i/>
-          <w:lang w:val="ro-RO"/>
-        </w:rPr>
-        <w:t>Nesatisfăcător</w:t>
-      </w:r>
-      <w:r>
-        <w:rPr>
-          <w:rFonts w:ascii="Times New Roman" w:hAnsi="Times New Roman" w:cs="Times New Roman"/>
-          <w:lang w:val="ro-RO"/>
-        </w:rPr>
-        <w:t xml:space="preserve">: </w:t>
-      </w:r>
-    </w:p>
-    <w:p>
-      <w:pPr>
-        <w:pStyle w:val="ListParagraph"/>
-        <w:numPr>
-          <w:ilvl w:val="0"/>
-          <w:numId w:val="1"/>
-        </w:numPr>
-        <w:rPr>
-          <w:rFonts w:ascii="Times New Roman" w:hAnsi="Times New Roman" w:cs="Times New Roman"/>
-          <w:lang w:val="ro-RO"/>
-        </w:rPr>
-      </w:pPr>
-      <w:r>
-        <w:rPr>
-          <w:rFonts w:ascii="Times New Roman" w:hAnsi="Times New Roman" w:cs="Times New Roman"/>
-          <w:color w:val="002060"/>
-          <w:lang w:val="ro-RO"/>
-        </w:rPr>
-        <w:t xml:space="preserve">[Dezvoltare de produs] </w:t>
-      </w:r>
-      <w:r>
-        <w:rPr>
-          <w:rFonts w:ascii="Times New Roman" w:hAnsi="Times New Roman" w:cs="Times New Roman"/>
-          <w:lang w:val="ro-RO"/>
-        </w:rPr>
-        <w:t xml:space="preserve">Sunt analizate superficial câteva produse de pe piață; </w:t>
-      </w:r>
-    </w:p>
-    <w:p>
-      <w:pPr>
-        <w:pStyle w:val="ListParagraph"/>
-        <w:numPr>
-          <w:ilvl w:val="0"/>
-          <w:numId w:val="1"/>
-        </w:numPr>
-        <w:rPr>
-          <w:rFonts w:ascii="Times New Roman" w:hAnsi="Times New Roman" w:cs="Times New Roman"/>
-          <w:lang w:val="ro-RO"/>
-        </w:rPr>
-      </w:pPr>
-      <w:r>
-        <w:rPr>
-          <w:rFonts w:ascii="Times New Roman" w:hAnsi="Times New Roman" w:cs="Times New Roman"/>
-          <w:color w:val="002060"/>
-          <w:lang w:val="ro-RO"/>
-        </w:rPr>
-        <w:t>[Cercetare]</w:t>
-      </w:r>
-      <w:r>
-        <w:rPr>
-          <w:rFonts w:ascii="Times New Roman" w:hAnsi="Times New Roman" w:cs="Times New Roman"/>
-          <w:lang w:val="ro-RO"/>
-        </w:rPr>
-        <w:t xml:space="preserve"> analiza literaturii limitata la grupuri de cercetare din România;</w:t>
-      </w:r>
-    </w:p>
-    <w:p>
-      <w:pPr>
-        <w:pStyle w:val="ListParagraph"/>
-        <w:numPr>
-          <w:ilvl w:val="0"/>
-          <w:numId w:val="1"/>
-        </w:numPr>
-        <w:rPr>
-          <w:rFonts w:ascii="Times New Roman" w:hAnsi="Times New Roman" w:cs="Times New Roman"/>
-          <w:lang w:val="ro-RO"/>
-        </w:rPr>
-      </w:pPr>
-      <w:r>
-        <w:rPr>
-          <w:rFonts w:ascii="Times New Roman" w:hAnsi="Times New Roman" w:cs="Times New Roman"/>
-          <w:color w:val="002060"/>
-          <w:lang w:val="ro-RO"/>
-        </w:rPr>
-        <w:t xml:space="preserve">[Ambele] </w:t>
-      </w:r>
-      <w:r>
-        <w:rPr>
-          <w:rFonts w:ascii="Times New Roman" w:hAnsi="Times New Roman" w:cs="Times New Roman"/>
-          <w:lang w:val="ro-RO"/>
-        </w:rPr>
-        <w:t>Sunt descrise tehnologiile folosite în lucrare</w:t>
-      </w:r>
-      <w:r>
-        <w:rPr>
-          <w:rFonts w:ascii="Times New Roman" w:hAnsi="Times New Roman" w:cs="Times New Roman"/>
-          <w:lang w:val="ro-RO"/>
-        </w:rPr>
-        <w:t>.</w:t>
-      </w:r>
-      <w:r>
-        <w:rPr>
-          <w:rFonts w:ascii="Times New Roman" w:hAnsi="Times New Roman" w:cs="Times New Roman"/>
-          <w:lang w:val="ro-RO"/>
-        </w:rPr>
         <w:t xml:space="preserve"> </w:t>
-      </w:r>
-    </w:p>
-    <w:p>
-      <w:pPr>
-        <w:rPr>
-          <w:rFonts w:ascii="Times New Roman" w:hAnsi="Times New Roman" w:cs="Times New Roman"/>
-          <w:lang w:val="ro-RO"/>
-        </w:rPr>
-      </w:pPr>
-      <w:r>
-        <w:rPr>
-          <w:rFonts w:ascii="Times New Roman" w:hAnsi="Times New Roman" w:cs="Times New Roman"/>
-          <w:lang w:val="ro-RO"/>
-        </w:rPr>
-        <w:t xml:space="preserve">Criterii pentru calificativul </w:t>
-      </w:r>
-      <w:r>
-        <w:rPr>
-          <w:rFonts w:ascii="Times New Roman" w:hAnsi="Times New Roman" w:cs="Times New Roman"/>
-          <w:i/>
-          <w:lang w:val="ro-RO"/>
-        </w:rPr>
-        <w:t>Satisfăcător</w:t>
-      </w:r>
-      <w:r>
-        <w:rPr>
-          <w:rFonts w:ascii="Times New Roman" w:hAnsi="Times New Roman" w:cs="Times New Roman"/>
-          <w:lang w:val="ro-RO"/>
-        </w:rPr>
-        <w:t>:</w:t>
-      </w:r>
-    </w:p>
-    <w:p>
-      <w:pPr>
-        <w:pStyle w:val="ListParagraph"/>
-        <w:numPr>
-          <w:ilvl w:val="0"/>
-          <w:numId w:val="2"/>
-        </w:numPr>
-        <w:rPr>
-          <w:rFonts w:ascii="Times New Roman" w:hAnsi="Times New Roman" w:cs="Times New Roman"/>
-          <w:lang w:val="ro-RO"/>
-        </w:rPr>
-      </w:pPr>
-      <w:r>
-        <w:rPr>
-          <w:rFonts w:ascii="Times New Roman" w:hAnsi="Times New Roman" w:cs="Times New Roman"/>
-          <w:color w:val="002060"/>
-          <w:lang w:val="ro-RO"/>
-        </w:rPr>
-        <w:t xml:space="preserve">[Dezvoltare de produs] </w:t>
-      </w:r>
-      <w:r>
-        <w:rPr>
-          <w:rFonts w:ascii="Times New Roman" w:hAnsi="Times New Roman" w:cs="Times New Roman"/>
-          <w:lang w:val="ro-RO"/>
-        </w:rPr>
-        <w:t>Există un interviu, un client, analiza cerințelor este elaborată pe baza interviului.</w:t>
-      </w:r>
-    </w:p>
-    <w:p>
-      <w:pPr>
-        <w:pStyle w:val="ListParagraph"/>
-        <w:numPr>
-          <w:ilvl w:val="0"/>
-          <w:numId w:val="2"/>
-        </w:numPr>
-        <w:rPr>
-          <w:rFonts w:ascii="Times New Roman" w:hAnsi="Times New Roman" w:cs="Times New Roman"/>
-          <w:lang w:val="ro-RO"/>
-        </w:rPr>
-      </w:pPr>
-      <w:r>
-        <w:rPr>
-          <w:rFonts w:ascii="Times New Roman" w:hAnsi="Times New Roman" w:cs="Times New Roman"/>
-          <w:color w:val="002060"/>
-          <w:lang w:val="ro-RO"/>
-        </w:rPr>
-        <w:t>[Cercetare]</w:t>
-      </w:r>
-      <w:r>
-        <w:rPr>
-          <w:rFonts w:ascii="Times New Roman" w:hAnsi="Times New Roman" w:cs="Times New Roman"/>
-          <w:lang w:val="ro-RO"/>
-        </w:rPr>
-        <w:t xml:space="preserve"> analiza literaturii de specialitate din lume, fără poziționarea precisă a lucrării în peisajului domeniului studiat</w:t>
-      </w:r>
-      <w:r>
-        <w:rPr>
-          <w:rFonts w:ascii="Times New Roman" w:hAnsi="Times New Roman" w:cs="Times New Roman"/>
-          <w:lang w:val="ro-RO"/>
-        </w:rPr>
-        <w:t>;</w:t>
-      </w:r>
-    </w:p>
-    <w:p>
-      <w:pPr>
-        <w:pStyle w:val="ListParagraph"/>
-        <w:numPr>
-          <w:ilvl w:val="0"/>
-          <w:numId w:val="2"/>
-        </w:numPr>
-        <w:rPr>
-          <w:rFonts w:ascii="Times New Roman" w:hAnsi="Times New Roman" w:cs="Times New Roman"/>
-          <w:lang w:val="ro-RO"/>
-        </w:rPr>
-      </w:pPr>
-      <w:r>
-        <w:rPr>
-          <w:rFonts w:ascii="Times New Roman" w:hAnsi="Times New Roman" w:cs="Times New Roman"/>
-          <w:color w:val="002060"/>
-          <w:lang w:val="ro-RO"/>
-        </w:rPr>
-        <w:t xml:space="preserve">[Ambele] </w:t>
-      </w:r>
-      <w:r>
-        <w:rPr>
-          <w:rFonts w:ascii="Times New Roman" w:hAnsi="Times New Roman" w:cs="Times New Roman"/>
-          <w:lang w:val="ro-RO"/>
-        </w:rPr>
-        <w:t>Sunt descrise câteva tehnologii alternative pentru fiecare din tehnologiile folosite în lucrare. Există o argumentare referitoare la alegere</w:t>
-      </w:r>
-      <w:r>
-        <w:rPr>
-          <w:rFonts w:ascii="Times New Roman" w:hAnsi="Times New Roman" w:cs="Times New Roman"/>
-          <w:lang w:val="ro-RO"/>
-        </w:rPr>
-        <w:t>.</w:t>
-      </w:r>
-    </w:p>
-    <w:p>
-      <w:pPr>
-        <w:rPr>
-          <w:rFonts w:ascii="Times New Roman" w:hAnsi="Times New Roman" w:cs="Times New Roman"/>
-          <w:lang w:val="ro-RO"/>
-        </w:rPr>
-      </w:pPr>
-      <w:r>
-        <w:rPr>
-          <w:rFonts w:ascii="Times New Roman" w:hAnsi="Times New Roman" w:cs="Times New Roman"/>
-          <w:lang w:val="ro-RO"/>
-        </w:rPr>
-        <w:t xml:space="preserve">Criterii pentru calificativul </w:t>
-      </w:r>
-      <w:r>
-        <w:rPr>
-          <w:rFonts w:ascii="Times New Roman" w:hAnsi="Times New Roman" w:cs="Times New Roman"/>
-          <w:i/>
-          <w:lang w:val="ro-RO"/>
-        </w:rPr>
-        <w:t>Bine</w:t>
-      </w:r>
-      <w:r>
-        <w:rPr>
-          <w:rFonts w:ascii="Times New Roman" w:hAnsi="Times New Roman" w:cs="Times New Roman"/>
-          <w:lang w:val="ro-RO"/>
-        </w:rPr>
-        <w:t>:</w:t>
-      </w:r>
-    </w:p>
-    <w:p>
-      <w:pPr>
-        <w:pStyle w:val="ListParagraph"/>
-        <w:numPr>
-          <w:ilvl w:val="0"/>
-          <w:numId w:val="6"/>
-        </w:numPr>
-        <w:rPr>
-          <w:rFonts w:ascii="Times New Roman" w:hAnsi="Times New Roman" w:cs="Times New Roman"/>
-          <w:lang w:val="ro-RO"/>
-        </w:rPr>
-      </w:pPr>
-      <w:r>
-        <w:rPr>
-          <w:rFonts w:ascii="Times New Roman" w:hAnsi="Times New Roman" w:cs="Times New Roman"/>
-          <w:color w:val="002060"/>
-          <w:lang w:val="ro-RO"/>
-        </w:rPr>
-        <w:t xml:space="preserve">[Dezvoltare de produs] </w:t>
-      </w:r>
-      <w:r>
-        <w:rPr>
-          <w:rFonts w:ascii="Times New Roman" w:hAnsi="Times New Roman" w:cs="Times New Roman"/>
-          <w:lang w:val="ro-RO"/>
-        </w:rPr>
-        <w:t>Proces iterativ pe baza unor interviuri cu mai mulți clienți, dezvoltare MVP, reevaluare cerințe</w:t>
-      </w:r>
-      <w:r>
-        <w:rPr>
-          <w:rFonts w:ascii="Times New Roman" w:hAnsi="Times New Roman" w:cs="Times New Roman"/>
-          <w:lang w:val="ro-RO"/>
-        </w:rPr>
-        <w:t>;</w:t>
-      </w:r>
-    </w:p>
-    <w:p>
-      <w:pPr>
-        <w:pStyle w:val="ListParagraph"/>
-        <w:numPr>
-          <w:ilvl w:val="0"/>
-          <w:numId w:val="6"/>
-        </w:numPr>
-        <w:rPr>
-          <w:rFonts w:ascii="Times New Roman" w:hAnsi="Times New Roman" w:cs="Times New Roman"/>
-          <w:lang w:val="ro-RO"/>
-        </w:rPr>
-      </w:pPr>
-      <w:r>
-        <w:rPr>
-          <w:rFonts w:ascii="Times New Roman" w:hAnsi="Times New Roman" w:cs="Times New Roman"/>
-          <w:color w:val="002060"/>
-          <w:lang w:val="ro-RO"/>
-        </w:rPr>
-        <w:t>[Cercetare]</w:t>
-      </w:r>
-      <w:r>
-        <w:rPr>
-          <w:rFonts w:ascii="Times New Roman" w:hAnsi="Times New Roman" w:cs="Times New Roman"/>
-          <w:lang w:val="ro-RO"/>
-        </w:rPr>
-        <w:t xml:space="preserve"> analiza literaturii de specialitate din lume, cu poziționarea precisă a lucrării în peisajul actual al domeniului studiat</w:t>
-      </w:r>
-      <w:r>
-        <w:rPr>
-          <w:rFonts w:ascii="Times New Roman" w:hAnsi="Times New Roman" w:cs="Times New Roman"/>
-          <w:lang w:val="ro-RO"/>
-        </w:rPr>
-        <w:t>;</w:t>
-      </w:r>
-      <w:r>
-        <w:rPr>
-          <w:rFonts w:ascii="Times New Roman" w:hAnsi="Times New Roman" w:cs="Times New Roman"/>
-          <w:lang w:val="ro-RO"/>
-        </w:rPr>
-        <w:t xml:space="preserve"> </w:t>
-      </w:r>
-    </w:p>
-    <w:p>
-      <w:pPr>
-        <w:pStyle w:val="ListParagraph"/>
-        <w:numPr>
-          <w:ilvl w:val="0"/>
-          <w:numId w:val="6"/>
-        </w:numPr>
-        <w:rPr>
-          <w:rFonts w:ascii="Times New Roman" w:hAnsi="Times New Roman" w:cs="Times New Roman"/>
-          <w:lang w:val="ro-RO"/>
-        </w:rPr>
-      </w:pPr>
-      <w:r>
-        <w:rPr>
-          <w:rFonts w:ascii="Times New Roman" w:hAnsi="Times New Roman" w:cs="Times New Roman"/>
-          <w:color w:val="002060"/>
-          <w:lang w:val="ro-RO"/>
-        </w:rPr>
-        <w:t xml:space="preserve">[Ambele] </w:t>
       </w:r>
       <w:r>
         <w:rPr>
@@ -5195,17 +4753,18 @@
           <w:lang w:val="ro-RO"/>
         </w:rPr>
       </w:pPr>
-      <w:bookmarkStart w:id="17" w:name="_h18em7l97ids" w:colFirst="0" w:colLast="0"/>
-      <w:bookmarkStart w:id="18" w:name="_Toc506562255"/>
+      <w:bookmarkStart w:id="16" w:name="_h18em7l97ids" w:colFirst="0" w:colLast="0"/>
+      <w:bookmarkStart w:id="17" w:name="_Toc506562255"/>
+      <w:bookmarkEnd w:id="16"/>
+      <w:r>
+        <w:rPr>
+          <w:rFonts w:ascii="Times New Roman" w:hAnsi="Times New Roman" w:cs="Times New Roman"/>
+          <w:lang w:val="ro-RO"/>
+        </w:rPr>
+        <w:lastRenderedPageBreak/>
+        <w:t>Indicații formatare figuri</w:t>
+      </w:r>
       <w:bookmarkEnd w:id="17"/>
-      <w:r>
-        <w:rPr>
-          <w:rFonts w:ascii="Times New Roman" w:hAnsi="Times New Roman" w:cs="Times New Roman"/>
-          <w:lang w:val="ro-RO"/>
-        </w:rPr>
-        <w:t>Indicații formatare figuri</w:t>
-      </w:r>
-      <w:bookmarkEnd w:id="18"/>
     </w:p>
     <w:p>
       <w:pPr>
@@ -5677,7 +5236,6 @@
           <w:rFonts w:ascii="Times New Roman" w:hAnsi="Times New Roman" w:cs="Times New Roman"/>
           <w:noProof/>
         </w:rPr>
-        <w:lastRenderedPageBreak/>
         <w:drawing>
           <wp:inline distT="0" distB="0" distL="0" distR="0" wp14:anchorId="415E36C6" wp14:editId="566831EE">
             <wp:extent cx="2904172" cy="2052894"/>
@@ -5696,7 +5254,7 @@
                     </pic:cNvPicPr>
                   </pic:nvPicPr>
                   <pic:blipFill>
-                    <a:blip r:embed="rId11" cstate="print"/>
+                    <a:blip r:embed="rId12" cstate="print"/>
                     <a:srcRect/>
                     <a:stretch>
                       <a:fillRect/>
@@ -5727,7 +5285,7 @@
           <w:lang w:val="ro-RO"/>
         </w:rPr>
       </w:pPr>
-      <w:bookmarkStart w:id="19" w:name="_Ref506555212"/>
+      <w:bookmarkStart w:id="18" w:name="_Ref506555212"/>
       <w:r>
         <w:rPr>
           <w:rFonts w:ascii="Times New Roman" w:hAnsi="Times New Roman" w:cs="Times New Roman"/>
@@ -5772,7 +5330,7 @@
         </w:rPr>
         <w:fldChar w:fldCharType="end"/>
       </w:r>
-      <w:bookmarkEnd w:id="19"/>
+      <w:bookmarkEnd w:id="18"/>
       <w:r>
         <w:rPr>
           <w:rFonts w:ascii="Times New Roman" w:hAnsi="Times New Roman" w:cs="Times New Roman"/>
@@ -5811,7 +5369,7 @@
                     </pic:cNvPicPr>
                   </pic:nvPicPr>
                   <pic:blipFill>
-                    <a:blip r:embed="rId12">
+                    <a:blip r:embed="rId13">
                       <a:extLst>
                         <a:ext uri="{28A0092B-C50C-407E-A947-70E740481C1C}">
                           <a14:useLocalDpi xmlns:a14="http://schemas.microsoft.com/office/drawing/2010/main" val="0"/>
@@ -5854,8 +5412,8 @@
           <w:lang w:val="ro-RO"/>
         </w:rPr>
       </w:pPr>
-      <w:bookmarkStart w:id="20" w:name="_Ref506554886"/>
-      <w:bookmarkStart w:id="21" w:name="_Toc506554967"/>
+      <w:bookmarkStart w:id="19" w:name="_Ref506554886"/>
+      <w:bookmarkStart w:id="20" w:name="_Toc506554967"/>
       <w:r>
         <w:rPr>
           <w:rFonts w:ascii="Times New Roman" w:hAnsi="Times New Roman" w:cs="Times New Roman"/>
@@ -5907,6 +5465,28 @@
         </w:rPr>
         <w:fldChar w:fldCharType="end"/>
       </w:r>
+      <w:bookmarkEnd w:id="19"/>
+      <w:r>
+        <w:rPr>
+          <w:rFonts w:ascii="Times New Roman" w:hAnsi="Times New Roman" w:cs="Times New Roman"/>
+          <w:lang w:val="ro-RO"/>
+        </w:rPr>
+        <w:t xml:space="preserve"> </w:t>
+      </w:r>
+      <w:r>
+        <w:rPr>
+          <w:rFonts w:ascii="Times New Roman" w:hAnsi="Times New Roman" w:cs="Times New Roman"/>
+          <w:lang w:val="ro-RO"/>
+        </w:rPr>
+        <w:t>Amplif</w:t>
+      </w:r>
+      <w:r>
+        <w:rPr>
+          <w:rFonts w:ascii="Times New Roman" w:hAnsi="Times New Roman" w:cs="Times New Roman"/>
+          <w:lang w:val="ro-RO"/>
+        </w:rPr>
+        <w:t>icator de instrumentație cu 3 AO-uri</w:t>
+      </w:r>
       <w:bookmarkEnd w:id="20"/>
       <w:r>
         <w:rPr>
@@ -5917,33 +5497,11 @@
       </w:r>
       <w:r>
         <w:rPr>
-          <w:rFonts w:ascii="Times New Roman" w:hAnsi="Times New Roman" w:cs="Times New Roman"/>
-          <w:lang w:val="ro-RO"/>
-        </w:rPr>
-        <w:t>Amplif</w:t>
-      </w:r>
-      <w:r>
-        <w:rPr>
-          <w:rFonts w:ascii="Times New Roman" w:hAnsi="Times New Roman" w:cs="Times New Roman"/>
-          <w:lang w:val="ro-RO"/>
-        </w:rPr>
-        <w:t>icator de instrumentație cu 3 AO-uri</w:t>
-      </w:r>
-      <w:bookmarkEnd w:id="21"/>
-      <w:r>
-        <w:rPr>
-          <w:rFonts w:ascii="Times New Roman" w:hAnsi="Times New Roman" w:cs="Times New Roman"/>
-          <w:lang w:val="ro-RO"/>
-        </w:rPr>
-        <w:t xml:space="preserve"> </w:t>
-      </w:r>
-      <w:r>
-        <w:rPr>
           <w:rStyle w:val="FootnoteReference"/>
           <w:rFonts w:ascii="Times New Roman" w:hAnsi="Times New Roman" w:cs="Times New Roman"/>
           <w:lang w:val="ro-RO"/>
         </w:rPr>
-        <w:footnoteReference w:id="5"/>
+        <w:footnoteReference w:id="6"/>
       </w:r>
       <w:r>
         <w:rPr>
@@ -6001,7 +5559,7 @@
           <w:lang w:val="ro-RO"/>
         </w:rPr>
       </w:pPr>
-      <w:bookmarkStart w:id="22" w:name="_Toc506562256"/>
+      <w:bookmarkStart w:id="21" w:name="_Toc506562256"/>
       <w:r>
         <w:rPr>
           <w:rFonts w:ascii="Times New Roman" w:hAnsi="Times New Roman" w:cs="Times New Roman"/>
@@ -6016,7 +5574,7 @@
         </w:rPr>
         <w:t>ă</w:t>
       </w:r>
-      <w:bookmarkEnd w:id="22"/>
+      <w:bookmarkEnd w:id="21"/>
     </w:p>
     <w:p>
       <w:pPr>
@@ -6219,7 +5777,7 @@
           <w:lang w:val="ro-RO"/>
         </w:rPr>
       </w:pPr>
-      <w:bookmarkStart w:id="23" w:name="_Toc506562257"/>
+      <w:bookmarkStart w:id="22" w:name="_Toc506562257"/>
       <w:r>
         <w:rPr>
           <w:rFonts w:ascii="Times New Roman" w:hAnsi="Times New Roman" w:cs="Times New Roman"/>
@@ -6227,7 +5785,7 @@
         </w:rPr>
         <w:t>Indicații formatare formule</w:t>
       </w:r>
-      <w:bookmarkEnd w:id="23"/>
+      <w:bookmarkEnd w:id="22"/>
     </w:p>
     <w:p>
       <w:pPr>
@@ -6504,7 +6062,7 @@
           <w:lang w:val="ro-RO"/>
         </w:rPr>
       </w:pPr>
-      <w:hyperlink r:id="rId13" w:history="1">
+      <w:hyperlink r:id="rId14" w:history="1">
         <w:r>
           <w:rPr>
             <w:rStyle w:val="Hyperlink"/>
@@ -6825,7 +6383,7 @@
                 <w:lang w:val="ro-RO"/>
               </w:rPr>
             </w:pPr>
-            <w:bookmarkStart w:id="24" w:name="Ec1"/>
+            <w:bookmarkStart w:id="23" w:name="Ec1"/>
             <w:r>
               <w:rPr>
                 <w:rFonts w:ascii="Times New Roman" w:hAnsi="Times New Roman" w:cs="Times New Roman"/>
@@ -6877,7 +6435,7 @@
               </w:rPr>
               <w:t>)</w:t>
             </w:r>
-            <w:bookmarkEnd w:id="24"/>
+            <w:bookmarkEnd w:id="23"/>
           </w:p>
         </w:tc>
       </w:tr>
@@ -7265,7 +6823,7 @@
                 <w:lang w:val="ro-RO"/>
               </w:rPr>
             </w:pPr>
-            <w:bookmarkStart w:id="25" w:name="Ec2"/>
+            <w:bookmarkStart w:id="24" w:name="Ec2"/>
             <w:r>
               <w:rPr>
                 <w:rFonts w:ascii="Times New Roman" w:hAnsi="Times New Roman" w:cs="Times New Roman"/>
@@ -7317,7 +6875,7 @@
               </w:rPr>
               <w:t>)</w:t>
             </w:r>
-            <w:bookmarkEnd w:id="25"/>
+            <w:bookmarkEnd w:id="24"/>
           </w:p>
         </w:tc>
       </w:tr>
@@ -7354,9 +6912,9 @@
           <w:lang w:val="ro-RO"/>
         </w:rPr>
       </w:pPr>
-      <w:bookmarkStart w:id="26" w:name="_a405f2ahqyi7" w:colFirst="0" w:colLast="0"/>
-      <w:bookmarkStart w:id="27" w:name="_Toc506562258"/>
-      <w:bookmarkEnd w:id="26"/>
+      <w:bookmarkStart w:id="25" w:name="_a405f2ahqyi7" w:colFirst="0" w:colLast="0"/>
+      <w:bookmarkStart w:id="26" w:name="_Toc506562258"/>
+      <w:bookmarkEnd w:id="25"/>
       <w:r>
         <w:rPr>
           <w:rFonts w:ascii="Times New Roman" w:hAnsi="Times New Roman" w:cs="Times New Roman"/>
@@ -7365,7 +6923,7 @@
         <w:lastRenderedPageBreak/>
         <w:t>Detalii de implementare</w:t>
       </w:r>
-      <w:bookmarkEnd w:id="27"/>
+      <w:bookmarkEnd w:id="26"/>
     </w:p>
     <w:p>
       <w:pPr>
@@ -7544,17 +7102,17 @@
           <w:lang w:val="ro-RO"/>
         </w:rPr>
       </w:pPr>
-      <w:bookmarkStart w:id="28" w:name="_2vcck99hh4zl" w:colFirst="0" w:colLast="0"/>
-      <w:bookmarkStart w:id="29" w:name="_Toc506562259"/>
+      <w:bookmarkStart w:id="27" w:name="_2vcck99hh4zl" w:colFirst="0" w:colLast="0"/>
+      <w:bookmarkStart w:id="28" w:name="_Toc506562259"/>
+      <w:bookmarkEnd w:id="27"/>
+      <w:r>
+        <w:rPr>
+          <w:rFonts w:ascii="Times New Roman" w:hAnsi="Times New Roman" w:cs="Times New Roman"/>
+          <w:lang w:val="ro-RO"/>
+        </w:rPr>
+        <w:t>Indicații formatare tabele</w:t>
+      </w:r>
       <w:bookmarkEnd w:id="28"/>
-      <w:r>
-        <w:rPr>
-          <w:rFonts w:ascii="Times New Roman" w:hAnsi="Times New Roman" w:cs="Times New Roman"/>
-          <w:lang w:val="ro-RO"/>
-        </w:rPr>
-        <w:t>Indicații formatare tabele</w:t>
-      </w:r>
-      <w:bookmarkEnd w:id="29"/>
     </w:p>
     <w:p>
       <w:pPr>
@@ -7687,7 +7245,7 @@
           <w:lang w:val="ro-RO"/>
         </w:rPr>
       </w:pPr>
-      <w:bookmarkStart w:id="30" w:name="_Ref506555294"/>
+      <w:bookmarkStart w:id="29" w:name="_Ref506555294"/>
       <w:r>
         <w:rPr>
           <w:rFonts w:ascii="Times New Roman" w:hAnsi="Times New Roman" w:cs="Times New Roman"/>
@@ -7733,7 +7291,7 @@
         </w:rPr>
         <w:fldChar w:fldCharType="end"/>
       </w:r>
-      <w:bookmarkEnd w:id="30"/>
+      <w:bookmarkEnd w:id="29"/>
       <w:r>
         <w:rPr>
           <w:rFonts w:ascii="Times New Roman" w:hAnsi="Times New Roman" w:cs="Times New Roman"/>
@@ -8103,7 +7661,7 @@
           <w:lang w:val="ro-RO"/>
         </w:rPr>
       </w:pPr>
-      <w:bookmarkStart w:id="31" w:name="_Toc506562260"/>
+      <w:bookmarkStart w:id="30" w:name="_Toc506562260"/>
       <w:r>
         <w:rPr>
           <w:rFonts w:ascii="Times New Roman" w:hAnsi="Times New Roman" w:cs="Times New Roman"/>
@@ -8112,7 +7670,7 @@
         <w:lastRenderedPageBreak/>
         <w:t>Evaluare</w:t>
       </w:r>
-      <w:bookmarkEnd w:id="31"/>
+      <w:bookmarkEnd w:id="30"/>
       <w:r>
         <w:rPr>
           <w:rFonts w:ascii="Times New Roman" w:hAnsi="Times New Roman" w:cs="Times New Roman"/>
@@ -8617,8 +8175,8 @@
           <w:lang w:val="ro-RO"/>
         </w:rPr>
       </w:pPr>
-      <w:bookmarkStart w:id="32" w:name="_yjbca568tawo" w:colFirst="0" w:colLast="0"/>
-      <w:bookmarkEnd w:id="32"/>
+      <w:bookmarkStart w:id="31" w:name="_yjbca568tawo" w:colFirst="0" w:colLast="0"/>
+      <w:bookmarkEnd w:id="31"/>
       <w:r>
         <w:rPr>
           <w:rFonts w:ascii="Times New Roman" w:hAnsi="Times New Roman" w:cs="Times New Roman"/>
@@ -8635,7 +8193,7 @@
           <w:lang w:val="ro-RO"/>
         </w:rPr>
       </w:pPr>
-      <w:bookmarkStart w:id="33" w:name="_Toc506562261"/>
+      <w:bookmarkStart w:id="32" w:name="_Toc506562261"/>
       <w:r>
         <w:rPr>
           <w:rFonts w:ascii="Times New Roman" w:hAnsi="Times New Roman" w:cs="Times New Roman"/>
@@ -8644,7 +8202,7 @@
         <w:lastRenderedPageBreak/>
         <w:t>Concluzii</w:t>
       </w:r>
-      <w:bookmarkEnd w:id="33"/>
+      <w:bookmarkEnd w:id="32"/>
     </w:p>
     <w:p>
       <w:pPr>
@@ -8827,9 +8385,9 @@
           <w:lang w:val="ro-RO"/>
         </w:rPr>
       </w:pPr>
-      <w:bookmarkStart w:id="34" w:name="_66bnpo5qfzbb" w:colFirst="0" w:colLast="0"/>
-      <w:bookmarkStart w:id="35" w:name="_Toc506562262"/>
-      <w:bookmarkEnd w:id="34"/>
+      <w:bookmarkStart w:id="33" w:name="_66bnpo5qfzbb" w:colFirst="0" w:colLast="0"/>
+      <w:bookmarkStart w:id="34" w:name="_Toc506562262"/>
+      <w:bookmarkEnd w:id="33"/>
       <w:r>
         <w:rPr>
           <w:rFonts w:ascii="Times New Roman" w:hAnsi="Times New Roman" w:cs="Times New Roman"/>
@@ -8838,7 +8396,7 @@
         <w:lastRenderedPageBreak/>
         <w:t>Bibliografie</w:t>
       </w:r>
-      <w:bookmarkEnd w:id="35"/>
+      <w:bookmarkEnd w:id="34"/>
     </w:p>
     <w:p>
       <w:pPr>
@@ -8923,7 +8481,7 @@
         </w:rPr>
         <w:t>APA (</w:t>
       </w:r>
-      <w:hyperlink r:id="rId14">
+      <w:hyperlink r:id="rId15">
         <w:r>
           <w:rPr>
             <w:rFonts w:ascii="Times New Roman" w:hAnsi="Times New Roman" w:cs="Times New Roman"/>
@@ -8975,7 +8533,7 @@
         </w:rPr>
         <w:t>(</w:t>
       </w:r>
-      <w:hyperlink r:id="rId15">
+      <w:hyperlink r:id="rId16">
         <w:r>
           <w:rPr>
             <w:rFonts w:ascii="Times New Roman" w:hAnsi="Times New Roman" w:cs="Times New Roman"/>
@@ -9013,7 +8571,7 @@
         </w:rPr>
         <w:t>Harvard (</w:t>
       </w:r>
-      <w:hyperlink r:id="rId16">
+      <w:hyperlink r:id="rId17">
         <w:r>
           <w:rPr>
             <w:rFonts w:ascii="Times New Roman" w:hAnsi="Times New Roman" w:cs="Times New Roman"/>
@@ -9051,7 +8609,7 @@
         </w:rPr>
         <w:t xml:space="preserve">Cu numerotarea referințelor în ordine alfabetică sau în ordinea apariției în text (de exemplu, stilul cu numere folosit de unele publicații ACM - </w:t>
       </w:r>
-      <w:hyperlink r:id="rId17">
+      <w:hyperlink r:id="rId18">
         <w:r>
           <w:rPr>
             <w:rFonts w:ascii="Times New Roman" w:hAnsi="Times New Roman" w:cs="Times New Roman"/>
@@ -10005,7 +9563,7 @@
           <w:lang w:val="ro-RO"/>
         </w:rPr>
       </w:pPr>
-      <w:hyperlink r:id="rId18" w:history="1">
+      <w:hyperlink r:id="rId19" w:history="1">
         <w:r>
           <w:rPr>
             <w:rStyle w:val="Hyperlink"/>
@@ -10030,7 +9588,7 @@
           <w:lang w:val="ro-RO"/>
         </w:rPr>
       </w:pPr>
-      <w:hyperlink r:id="rId19" w:tgtFrame="_blank" w:history="1">
+      <w:hyperlink r:id="rId20" w:tgtFrame="_blank" w:history="1">
         <w:r>
           <w:rPr>
             <w:rStyle w:val="Hyperlink"/>
@@ -10285,8 +9843,8 @@
           <w:lang w:val="ro-RO"/>
         </w:rPr>
       </w:pPr>
-      <w:bookmarkStart w:id="36" w:name="_ldc7maomgexq" w:colFirst="0" w:colLast="0"/>
-      <w:bookmarkEnd w:id="36"/>
+      <w:bookmarkStart w:id="35" w:name="_ldc7maomgexq" w:colFirst="0" w:colLast="0"/>
+      <w:bookmarkEnd w:id="35"/>
       <w:r>
         <w:rPr>
           <w:rFonts w:ascii="Times New Roman" w:hAnsi="Times New Roman" w:cs="Times New Roman"/>
@@ -10303,7 +9861,7 @@
           <w:lang w:val="ro-RO"/>
         </w:rPr>
       </w:pPr>
-      <w:bookmarkStart w:id="37" w:name="_Toc506562263"/>
+      <w:bookmarkStart w:id="36" w:name="_Toc506562263"/>
       <w:r>
         <w:rPr>
           <w:rFonts w:ascii="Times New Roman" w:hAnsi="Times New Roman" w:cs="Times New Roman"/>
@@ -10312,7 +9870,7 @@
         <w:lastRenderedPageBreak/>
         <w:t>Anexe</w:t>
       </w:r>
-      <w:bookmarkEnd w:id="37"/>
+      <w:bookmarkEnd w:id="36"/>
     </w:p>
     <w:p>
       <w:pPr>
@@ -10556,7 +10114,7 @@
       </w:pPr>
     </w:p>
     <w:sectPr>
-      <w:footerReference w:type="default" r:id="rId20"/>
+      <w:footerReference w:type="default" r:id="rId21"/>
       <w:type w:val="continuous"/>
       <w:pgSz w:w="11909" w:h="16834" w:code="9"/>
       <w:pgMar w:top="1440" w:right="1440" w:bottom="1440" w:left="1440" w:header="0" w:footer="720" w:gutter="0"/>
@@ -10791,6 +10349,25 @@
         <w:t xml:space="preserve"> </w:t>
       </w:r>
       <w:r>
+        <w:t>www.my-car.co</w:t>
+      </w:r>
+    </w:p>
+  </w:footnote>
+  <w:footnote w:id="6">
+    <w:p>
+      <w:pPr>
+        <w:pStyle w:val="FootnoteText"/>
+      </w:pPr>
+      <w:r>
+        <w:rPr>
+          <w:rStyle w:val="FootnoteReference"/>
+        </w:rPr>
+        <w:footnoteRef/>
+      </w:r>
+      <w:r>
+        <w:t xml:space="preserve"> </w:t>
+      </w:r>
+      <w:r>
         <w:t>© http://www.ece.tamu.edu/~spalermo/ecen325/Section%20III.pdf</w:t>
       </w:r>
     </w:p>
@@ -11867,6 +11444,119 @@
     </w:lvl>
   </w:abstractNum>
   <w:abstractNum w:abstractNumId="10" w15:restartNumberingAfterBreak="0">
+    <w:nsid w:val="728D62A4"/>
+    <w:multiLevelType w:val="hybridMultilevel"/>
+    <w:tmpl w:val="A1BC5C66"/>
+    <w:lvl w:ilvl="0" w:tplc="25163048">
+      <w:start w:val="2"/>
+      <w:numFmt w:val="bullet"/>
+      <w:lvlText w:val="-"/>
+      <w:lvlJc w:val="left"/>
+      <w:pPr>
+        <w:ind w:left="792" w:hanging="360"/>
+      </w:pPr>
+      <w:rPr>
+        <w:rFonts w:ascii="Times New Roman" w:eastAsiaTheme="majorEastAsia" w:hAnsi="Times New Roman" w:cs="Times New Roman" w:hint="default"/>
+      </w:rPr>
+    </w:lvl>
+    <w:lvl w:ilvl="1" w:tplc="04090003" w:tentative="1">
+      <w:start w:val="1"/>
+      <w:numFmt w:val="bullet"/>
+      <w:lvlText w:val="o"/>
+      <w:lvlJc w:val="left"/>
+      <w:pPr>
+        <w:ind w:left="1512" w:hanging="360"/>
+      </w:pPr>
+      <w:rPr>
+        <w:rFonts w:ascii="Courier New" w:hAnsi="Courier New" w:cs="Courier New" w:hint="default"/>
+      </w:rPr>
+    </w:lvl>
+    <w:lvl w:ilvl="2" w:tplc="04090005" w:tentative="1">
+      <w:start w:val="1"/>
+      <w:numFmt w:val="bullet"/>
+      <w:lvlText w:val=""/>
+      <w:lvlJc w:val="left"/>
+      <w:pPr>
+        <w:ind w:left="2232" w:hanging="360"/>
+      </w:pPr>
+      <w:rPr>
+        <w:rFonts w:ascii="Wingdings" w:hAnsi="Wingdings" w:hint="default"/>
+      </w:rPr>
+    </w:lvl>
+    <w:lvl w:ilvl="3" w:tplc="04090001" w:tentative="1">
+      <w:start w:val="1"/>
+      <w:numFmt w:val="bullet"/>
+      <w:lvlText w:val=""/>
+      <w:lvlJc w:val="left"/>
+      <w:pPr>
+        <w:ind w:left="2952" w:hanging="360"/>
+      </w:pPr>
+      <w:rPr>
+        <w:rFonts w:ascii="Symbol" w:hAnsi="Symbol" w:hint="default"/>
+      </w:rPr>
+    </w:lvl>
+    <w:lvl w:ilvl="4" w:tplc="04090003" w:tentative="1">
+      <w:start w:val="1"/>
+      <w:numFmt w:val="bullet"/>
+      <w:lvlText w:val="o"/>
+      <w:lvlJc w:val="left"/>
+      <w:pPr>
+        <w:ind w:left="3672" w:hanging="360"/>
+      </w:pPr>
+      <w:rPr>
+        <w:rFonts w:ascii="Courier New" w:hAnsi="Courier New" w:cs="Courier New" w:hint="default"/>
+      </w:rPr>
+    </w:lvl>
+    <w:lvl w:ilvl="5" w:tplc="04090005" w:tentative="1">
+      <w:start w:val="1"/>
+      <w:numFmt w:val="bullet"/>
+      <w:lvlText w:val=""/>
+      <w:lvlJc w:val="left"/>
+      <w:pPr>
+        <w:ind w:left="4392" w:hanging="360"/>
+      </w:pPr>
+      <w:rPr>
+        <w:rFonts w:ascii="Wingdings" w:hAnsi="Wingdings" w:hint="default"/>
+      </w:rPr>
+    </w:lvl>
+    <w:lvl w:ilvl="6" w:tplc="04090001" w:tentative="1">
+      <w:start w:val="1"/>
+      <w:numFmt w:val="bullet"/>
+      <w:lvlText w:val=""/>
+      <w:lvlJc w:val="left"/>
+      <w:pPr>
+        <w:ind w:left="5112" w:hanging="360"/>
+      </w:pPr>
+      <w:rPr>
+        <w:rFonts w:ascii="Symbol" w:hAnsi="Symbol" w:hint="default"/>
+      </w:rPr>
+    </w:lvl>
+    <w:lvl w:ilvl="7" w:tplc="04090003" w:tentative="1">
+      <w:start w:val="1"/>
+      <w:numFmt w:val="bullet"/>
+      <w:lvlText w:val="o"/>
+      <w:lvlJc w:val="left"/>
+      <w:pPr>
+        <w:ind w:left="5832" w:hanging="360"/>
+      </w:pPr>
+      <w:rPr>
+        <w:rFonts w:ascii="Courier New" w:hAnsi="Courier New" w:cs="Courier New" w:hint="default"/>
+      </w:rPr>
+    </w:lvl>
+    <w:lvl w:ilvl="8" w:tplc="04090005" w:tentative="1">
+      <w:start w:val="1"/>
+      <w:numFmt w:val="bullet"/>
+      <w:lvlText w:val=""/>
+      <w:lvlJc w:val="left"/>
+      <w:pPr>
+        <w:ind w:left="6552" w:hanging="360"/>
+      </w:pPr>
+      <w:rPr>
+        <w:rFonts w:ascii="Wingdings" w:hAnsi="Wingdings" w:hint="default"/>
+      </w:rPr>
+    </w:lvl>
+  </w:abstractNum>
+  <w:abstractNum w:abstractNumId="11" w15:restartNumberingAfterBreak="0">
     <w:nsid w:val="7D131DD6"/>
     <w:multiLevelType w:val="multilevel"/>
     <w:tmpl w:val="A31C0572"/>
@@ -11980,7 +11670,7 @@
     </w:lvl>
   </w:abstractNum>
   <w:num w:numId="1">
-    <w:abstractNumId w:val="10"/>
+    <w:abstractNumId w:val="11"/>
   </w:num>
   <w:num w:numId="2">
     <w:abstractNumId w:val="1"/>
@@ -12041,6 +11731,15 @@
   </w:num>
   <w:num w:numId="12">
     <w:abstractNumId w:val="8"/>
+  </w:num>
+  <w:num w:numId="13">
+    <w:abstractNumId w:val="4"/>
+    <w:lvlOverride w:ilvl="0">
+      <w:startOverride w:val="2"/>
+    </w:lvlOverride>
+  </w:num>
+  <w:num w:numId="14">
+    <w:abstractNumId w:val="10"/>
   </w:num>
 </w:numbering>
 </file>
@@ -12678,6 +12377,7 @@
   <w:style w:type="character" w:default="1" w:styleId="DefaultParagraphFont">
     <w:name w:val="Default Paragraph Font"/>
     <w:uiPriority w:val="1"/>
+    <w:semiHidden/>
     <w:unhideWhenUsed/>
   </w:style>
   <w:style w:type="table" w:default="1" w:styleId="TableNormal">
@@ -14010,7 +13710,7 @@
 </file>
 
 <file path=customXml/itemProps1.xml><?xml version="1.0" encoding="utf-8"?>
-<ds:datastoreItem xmlns:ds="http://schemas.openxmlformats.org/officeDocument/2006/customXml" ds:itemID="{FF3D4328-A9DF-4059-97A3-42A6AC99D361}">
+<ds:datastoreItem xmlns:ds="http://schemas.openxmlformats.org/officeDocument/2006/customXml" ds:itemID="{01DE8DDB-4401-4F58-8DA5-7E77BE11B949}">
   <ds:schemaRefs>
     <ds:schemaRef ds:uri="http://schemas.openxmlformats.org/officeDocument/2006/bibliography"/>
   </ds:schemaRefs>

</xml_diff>